<commit_message>
Modifies Reflection Portfolio Project.docx, rotatingCube.html, and rotatingCube.js files in the My Academics Portfolio\Graphics-and-Visualization-CSC405\Portfolio-Project directory
</commit_message>
<xml_diff>
--- a/Graphics-and-Visualization-CSC405/Portfolio-Project/Reflection Portfolio Project.docx
+++ b/Graphics-and-Visualization-CSC405/Portfolio-Project/Reflection Portfolio Project.docx
@@ -56,228 +56,312 @@
           <w:b/>
           <w:bCs/>
         </w:rPr>
-        <w:t>Portfolio Project: Rotating Cube WebGL</w:t>
-      </w:r>
-    </w:p>
-    <w:bookmarkEnd w:id="0"/>
-    <w:p>
-      <w:pPr>
-        <w:spacing w:line="480" w:lineRule="auto"/>
-        <w:jc w:val="center"/>
+        <w:t>Portfolio Project</w:t>
+      </w:r>
+      <w:r>
         <w:rPr>
           <w:rStyle w:val="fnt0"/>
           <w:b/>
           <w:bCs/>
         </w:rPr>
-      </w:pPr>
-    </w:p>
-    <w:p>
-      <w:pPr>
-        <w:spacing w:line="480" w:lineRule="auto"/>
-        <w:jc w:val="center"/>
-        <w:rPr>
-          <w:rStyle w:val="fnt0"/>
-        </w:rPr>
-      </w:pPr>
-      <w:r>
-        <w:rPr>
-          <w:rStyle w:val="fnt0"/>
-        </w:rPr>
-        <w:t>Alejandro Ricciardi</w:t>
-      </w:r>
-    </w:p>
-    <w:p>
-      <w:pPr>
-        <w:spacing w:line="480" w:lineRule="auto"/>
-        <w:jc w:val="center"/>
-        <w:rPr>
-          <w:rStyle w:val="fnt0"/>
-        </w:rPr>
-      </w:pPr>
-      <w:r>
-        <w:rPr>
-          <w:rStyle w:val="fnt0"/>
-        </w:rPr>
-        <w:t>Colorado S</w:t>
-      </w:r>
-      <w:r>
-        <w:rPr>
-          <w:rStyle w:val="fnt0"/>
-        </w:rPr>
-        <w:t xml:space="preserve">tate University </w:t>
-      </w:r>
-      <w:r>
-        <w:rPr>
-          <w:rStyle w:val="fnt0"/>
-        </w:rPr>
-        <w:t>Global</w:t>
-      </w:r>
-    </w:p>
-    <w:p>
-      <w:pPr>
-        <w:spacing w:line="480" w:lineRule="auto"/>
-        <w:jc w:val="center"/>
-        <w:rPr>
-          <w:rStyle w:val="fnt0"/>
-        </w:rPr>
-      </w:pPr>
-      <w:r>
-        <w:rPr>
-          <w:rStyle w:val="fnt0"/>
-        </w:rPr>
-        <w:t>CSC</w:t>
-      </w:r>
-      <w:r>
-        <w:rPr>
-          <w:rStyle w:val="fnt0"/>
-        </w:rPr>
-        <w:t>40</w:t>
-      </w:r>
-      <w:r>
-        <w:rPr>
-          <w:rStyle w:val="fnt0"/>
-        </w:rPr>
-        <w:t>5</w:t>
-      </w:r>
-      <w:r>
-        <w:rPr>
-          <w:rStyle w:val="fnt0"/>
-        </w:rPr>
-        <w:t xml:space="preserve">: </w:t>
-      </w:r>
-      <w:r>
-        <w:rPr>
-          <w:color w:val="000000"/>
-          <w:shd w:val="clear" w:color="auto" w:fill="FFFFFF"/>
-        </w:rPr>
-        <w:t>Graphics and Visualization</w:t>
-      </w:r>
-    </w:p>
-    <w:p>
-      <w:pPr>
-        <w:spacing w:line="480" w:lineRule="auto"/>
-        <w:jc w:val="center"/>
-        <w:rPr>
-          <w:rStyle w:val="fnt0"/>
-        </w:rPr>
-      </w:pPr>
-      <w:r>
-        <w:rPr>
-          <w:rStyle w:val="fnt0"/>
-        </w:rPr>
-        <w:t>Professor</w:t>
-      </w:r>
-      <w:r>
-        <w:rPr>
-          <w:rStyle w:val="fnt0"/>
-        </w:rPr>
-        <w:t>:</w:t>
-      </w:r>
-      <w:r>
-        <w:rPr>
-          <w:rStyle w:val="fnt0"/>
-        </w:rPr>
-        <w:t xml:space="preserve"> </w:t>
-      </w:r>
-      <w:r>
-        <w:rPr>
-          <w:rStyle w:val="fnt0"/>
-        </w:rPr>
-        <w:t xml:space="preserve">Dr </w:t>
-      </w:r>
-      <w:r>
-        <w:rPr>
-          <w:rStyle w:val="fnt0"/>
-        </w:rPr>
-        <w:t>Jennifer Marquez</w:t>
-      </w:r>
-    </w:p>
-    <w:p>
-      <w:pPr>
-        <w:spacing w:line="480" w:lineRule="auto"/>
-        <w:jc w:val="center"/>
-        <w:rPr>
-          <w:color w:val="000000"/>
-          <w:shd w:val="clear" w:color="auto" w:fill="FFFFFF"/>
-        </w:rPr>
-      </w:pPr>
-      <w:r>
-        <w:rPr>
-          <w:rStyle w:val="fnt0"/>
-        </w:rPr>
-        <w:t>October</w:t>
-      </w:r>
-      <w:r>
-        <w:rPr>
-          <w:rStyle w:val="fnt0"/>
-        </w:rPr>
-        <w:t xml:space="preserve"> </w:t>
-      </w:r>
-      <w:r>
-        <w:rPr>
-          <w:rStyle w:val="fnt0"/>
-        </w:rPr>
-        <w:t>06</w:t>
-      </w:r>
-      <w:r>
-        <w:rPr>
-          <w:rStyle w:val="fnt0"/>
-        </w:rPr>
-        <w:t xml:space="preserve">, </w:t>
-      </w:r>
-      <w:r>
-        <w:rPr>
-          <w:rStyle w:val="fnt0"/>
-        </w:rPr>
-        <w:t>2024</w:t>
-      </w:r>
-    </w:p>
-    <w:p>
-      <w:pPr>
-        <w:jc w:val="center"/>
-      </w:pPr>
-    </w:p>
-    <w:p>
-      <w:pPr>
-        <w:jc w:val="center"/>
-      </w:pPr>
-    </w:p>
-    <w:p>
-      <w:pPr>
-        <w:tabs>
-          <w:tab w:val="left" w:pos="3355"/>
-        </w:tabs>
-      </w:pPr>
-      <w:r>
-        <w:tab/>
-      </w:r>
-    </w:p>
-    <w:p>
-      <w:pPr>
-        <w:spacing w:line="480" w:lineRule="auto"/>
-        <w:jc w:val="center"/>
+        <w:t xml:space="preserve"> - </w:t>
+      </w:r>
+      <w:r>
         <w:rPr>
           <w:rStyle w:val="fnt0"/>
           <w:b/>
           <w:bCs/>
         </w:rPr>
-      </w:pPr>
-      <w:r>
-        <w:rPr>
-          <w:b/>
-          <w:bCs/>
-        </w:rPr>
-        <w:br w:type="page"/>
-      </w:r>
-      <w:bookmarkStart w:id="1" w:name="_Hlk175295905"/>
+        <w:t>Rotating Cube WebGL</w:t>
+      </w:r>
       <w:r>
         <w:rPr>
           <w:rStyle w:val="fnt0"/>
           <w:b/>
           <w:bCs/>
         </w:rPr>
+        <w:t>:</w:t>
+      </w:r>
+    </w:p>
+    <w:bookmarkEnd w:id="0"/>
+    <w:p>
+      <w:pPr>
+        <w:spacing w:line="480" w:lineRule="auto"/>
+        <w:jc w:val="center"/>
+        <w:rPr>
+          <w:rStyle w:val="fnt0"/>
+          <w:b/>
+          <w:bCs/>
+        </w:rPr>
+      </w:pPr>
+      <w:r>
+        <w:rPr>
+          <w:rStyle w:val="fnt0"/>
+          <w:b/>
+          <w:bCs/>
+        </w:rPr>
+        <w:t>An Implementation of a Transformation, Lighting, and The Painter’s Algorithm</w:t>
+      </w:r>
+    </w:p>
+    <w:p>
+      <w:pPr>
+        <w:spacing w:line="480" w:lineRule="auto"/>
+        <w:jc w:val="center"/>
+        <w:rPr>
+          <w:rStyle w:val="fnt0"/>
+        </w:rPr>
+      </w:pPr>
+    </w:p>
+    <w:p>
+      <w:pPr>
+        <w:spacing w:line="480" w:lineRule="auto"/>
+        <w:jc w:val="center"/>
+        <w:rPr>
+          <w:rStyle w:val="fnt0"/>
+        </w:rPr>
+      </w:pPr>
+      <w:r>
+        <w:rPr>
+          <w:rStyle w:val="fnt0"/>
+        </w:rPr>
+        <w:t>Alejandro Ricciardi</w:t>
+      </w:r>
+    </w:p>
+    <w:p>
+      <w:pPr>
+        <w:spacing w:line="480" w:lineRule="auto"/>
+        <w:jc w:val="center"/>
+        <w:rPr>
+          <w:rStyle w:val="fnt0"/>
+        </w:rPr>
+      </w:pPr>
+      <w:r>
+        <w:rPr>
+          <w:rStyle w:val="fnt0"/>
+        </w:rPr>
+        <w:t>Colorado S</w:t>
+      </w:r>
+      <w:r>
+        <w:rPr>
+          <w:rStyle w:val="fnt0"/>
+        </w:rPr>
+        <w:t xml:space="preserve">tate University </w:t>
+      </w:r>
+      <w:r>
+        <w:rPr>
+          <w:rStyle w:val="fnt0"/>
+        </w:rPr>
+        <w:t>Global</w:t>
+      </w:r>
+    </w:p>
+    <w:p>
+      <w:pPr>
+        <w:spacing w:line="480" w:lineRule="auto"/>
+        <w:jc w:val="center"/>
+        <w:rPr>
+          <w:rStyle w:val="fnt0"/>
+        </w:rPr>
+      </w:pPr>
+      <w:r>
+        <w:rPr>
+          <w:rStyle w:val="fnt0"/>
+        </w:rPr>
+        <w:t>CSC</w:t>
+      </w:r>
+      <w:r>
+        <w:rPr>
+          <w:rStyle w:val="fnt0"/>
+        </w:rPr>
+        <w:t>40</w:t>
+      </w:r>
+      <w:r>
+        <w:rPr>
+          <w:rStyle w:val="fnt0"/>
+        </w:rPr>
+        <w:t>5</w:t>
+      </w:r>
+      <w:r>
+        <w:rPr>
+          <w:rStyle w:val="fnt0"/>
+        </w:rPr>
+        <w:t xml:space="preserve">: </w:t>
+      </w:r>
+      <w:r>
+        <w:rPr>
+          <w:color w:val="000000"/>
+          <w:shd w:val="clear" w:color="auto" w:fill="FFFFFF"/>
+        </w:rPr>
+        <w:t>Graphics and Visualization</w:t>
+      </w:r>
+    </w:p>
+    <w:p>
+      <w:pPr>
+        <w:spacing w:line="480" w:lineRule="auto"/>
+        <w:jc w:val="center"/>
+        <w:rPr>
+          <w:rStyle w:val="fnt0"/>
+        </w:rPr>
+      </w:pPr>
+      <w:r>
+        <w:rPr>
+          <w:rStyle w:val="fnt0"/>
+        </w:rPr>
+        <w:t>Professor</w:t>
+      </w:r>
+      <w:r>
+        <w:rPr>
+          <w:rStyle w:val="fnt0"/>
+        </w:rPr>
+        <w:t>:</w:t>
+      </w:r>
+      <w:r>
+        <w:rPr>
+          <w:rStyle w:val="fnt0"/>
+        </w:rPr>
+        <w:t xml:space="preserve"> </w:t>
+      </w:r>
+      <w:r>
+        <w:rPr>
+          <w:rStyle w:val="fnt0"/>
+        </w:rPr>
+        <w:t xml:space="preserve">Dr </w:t>
+      </w:r>
+      <w:r>
+        <w:rPr>
+          <w:rStyle w:val="fnt0"/>
+        </w:rPr>
+        <w:t>Jennifer Marquez</w:t>
+      </w:r>
+    </w:p>
+    <w:p>
+      <w:pPr>
+        <w:spacing w:line="480" w:lineRule="auto"/>
+        <w:jc w:val="center"/>
+        <w:rPr>
+          <w:color w:val="000000"/>
+          <w:shd w:val="clear" w:color="auto" w:fill="FFFFFF"/>
+        </w:rPr>
+      </w:pPr>
+      <w:r>
+        <w:rPr>
+          <w:rStyle w:val="fnt0"/>
+        </w:rPr>
+        <w:t>October</w:t>
+      </w:r>
+      <w:r>
+        <w:rPr>
+          <w:rStyle w:val="fnt0"/>
+        </w:rPr>
+        <w:t xml:space="preserve"> </w:t>
+      </w:r>
+      <w:r>
+        <w:rPr>
+          <w:rStyle w:val="fnt0"/>
+        </w:rPr>
+        <w:t>06</w:t>
+      </w:r>
+      <w:r>
+        <w:rPr>
+          <w:rStyle w:val="fnt0"/>
+        </w:rPr>
+        <w:t xml:space="preserve">, </w:t>
+      </w:r>
+      <w:r>
+        <w:rPr>
+          <w:rStyle w:val="fnt0"/>
+        </w:rPr>
+        <w:t>2024</w:t>
+      </w:r>
+    </w:p>
+    <w:p>
+      <w:pPr>
+        <w:jc w:val="center"/>
+      </w:pPr>
+    </w:p>
+    <w:p>
+      <w:pPr>
+        <w:jc w:val="center"/>
+      </w:pPr>
+    </w:p>
+    <w:p>
+      <w:pPr>
+        <w:tabs>
+          <w:tab w:val="left" w:pos="3355"/>
+        </w:tabs>
+      </w:pPr>
+      <w:r>
+        <w:tab/>
+      </w:r>
+    </w:p>
+    <w:p>
+      <w:pPr>
+        <w:spacing w:line="480" w:lineRule="auto"/>
+        <w:jc w:val="center"/>
+        <w:rPr>
+          <w:rStyle w:val="fnt0"/>
+          <w:b/>
+          <w:bCs/>
+        </w:rPr>
+      </w:pPr>
+      <w:r>
+        <w:rPr>
+          <w:b/>
+          <w:bCs/>
+        </w:rPr>
+        <w:br w:type="page"/>
+      </w:r>
+      <w:bookmarkStart w:id="1" w:name="_Hlk175295905"/>
+      <w:r>
+        <w:rPr>
+          <w:rStyle w:val="fnt0"/>
+          <w:b/>
+          <w:bCs/>
+        </w:rPr>
         <w:lastRenderedPageBreak/>
-        <w:t>Portfolio Project: Rotating Cube WebGL</w:t>
+        <w:t>Portfolio Project</w:t>
+      </w:r>
+      <w:r>
+        <w:rPr>
+          <w:rStyle w:val="fnt0"/>
+          <w:b/>
+          <w:bCs/>
+        </w:rPr>
+        <w:t xml:space="preserve"> - </w:t>
+      </w:r>
+      <w:r>
+        <w:rPr>
+          <w:rStyle w:val="fnt0"/>
+          <w:b/>
+          <w:bCs/>
+        </w:rPr>
+        <w:t>Rotating Cube WebGL</w:t>
+      </w:r>
+      <w:r>
+        <w:rPr>
+          <w:rStyle w:val="fnt0"/>
+          <w:b/>
+          <w:bCs/>
+        </w:rPr>
+        <w:t>:</w:t>
+      </w:r>
+    </w:p>
+    <w:p>
+      <w:pPr>
+        <w:spacing w:line="480" w:lineRule="auto"/>
+        <w:jc w:val="center"/>
+        <w:rPr>
+          <w:rStyle w:val="fnt0"/>
+          <w:b/>
+          <w:bCs/>
+        </w:rPr>
+      </w:pPr>
+      <w:r>
+        <w:rPr>
+          <w:rStyle w:val="fnt0"/>
+          <w:b/>
+          <w:bCs/>
+        </w:rPr>
+        <w:t>An Implementation of a Transformation, Lighting, and The Painter’s Algorithm</w:t>
       </w:r>
     </w:p>
     <w:p>
@@ -402,13 +486,28 @@
         <w:t xml:space="preserve">A </w:t>
       </w:r>
       <w:r>
-        <w:t xml:space="preserve">video showcasing the program functionality can be found </w:t>
-      </w:r>
-      <w:proofErr w:type="gramStart"/>
-      <w:r>
-        <w:t>here:.</w:t>
-      </w:r>
-      <w:proofErr w:type="gramEnd"/>
+        <w:t>video showcasing the program functionality can be found here</w:t>
+      </w:r>
+      <w:r>
+        <w:t>:</w:t>
+      </w:r>
+      <w:r>
+        <w:t xml:space="preserve"> </w:t>
+      </w:r>
+      <w:hyperlink r:id="rId9" w:history="1">
+        <w:r>
+          <w:rPr>
+            <w:rStyle w:val="Hyperlink"/>
+          </w:rPr>
+          <w:t>Projection Lighting and Painter's Algorithm of a 3D Rotating Cube - WebGL</w:t>
+        </w:r>
+      </w:hyperlink>
+      <w:r>
+        <w:t>.</w:t>
+      </w:r>
+      <w:r>
+        <w:t xml:space="preserve"> </w:t>
+      </w:r>
     </w:p>
     <w:p>
       <w:pPr>
@@ -1195,8 +1294,6 @@
           <w:szCs w:val="21"/>
         </w:rPr>
       </w:pPr>
-      <w:proofErr w:type="spellStart"/>
-      <w:proofErr w:type="gramStart"/>
       <w:r>
         <w:rPr>
           <w:rFonts w:ascii="Consolas" w:hAnsi="Consolas"/>
@@ -1224,8 +1321,6 @@
         </w:rPr>
         <w:t>enable</w:t>
       </w:r>
-      <w:proofErr w:type="spellEnd"/>
-      <w:proofErr w:type="gramEnd"/>
       <w:r>
         <w:rPr>
           <w:rFonts w:ascii="Consolas" w:hAnsi="Consolas"/>
@@ -1235,7 +1330,6 @@
         </w:rPr>
         <w:t>(</w:t>
       </w:r>
-      <w:proofErr w:type="spellStart"/>
       <w:r>
         <w:rPr>
           <w:rFonts w:ascii="Consolas" w:hAnsi="Consolas"/>
@@ -1263,7 +1357,6 @@
         </w:rPr>
         <w:t>DEPTH_TEST</w:t>
       </w:r>
-      <w:proofErr w:type="spellEnd"/>
       <w:r>
         <w:rPr>
           <w:rFonts w:ascii="Consolas" w:hAnsi="Consolas"/>
@@ -1312,13 +1405,8 @@
     <w:p>
       <w:bookmarkStart w:id="3" w:name="_Hlk178531009"/>
       <w:bookmarkStart w:id="4" w:name="_Hlk178533054"/>
-      <w:proofErr w:type="spellStart"/>
-      <w:r>
-        <w:t>Javascript</w:t>
-      </w:r>
-      <w:proofErr w:type="spellEnd"/>
-      <w:r>
-        <w:t xml:space="preserve"> (in the render function)</w:t>
+      <w:r>
+        <w:t>Javascript (in the render function)</w:t>
       </w:r>
     </w:p>
     <w:p>
@@ -1331,8 +1419,6 @@
           <w:szCs w:val="21"/>
         </w:rPr>
       </w:pPr>
-      <w:proofErr w:type="spellStart"/>
-      <w:proofErr w:type="gramStart"/>
       <w:r>
         <w:rPr>
           <w:rFonts w:ascii="Consolas" w:hAnsi="Consolas"/>
@@ -1360,8 +1446,6 @@
         </w:rPr>
         <w:t>clear</w:t>
       </w:r>
-      <w:proofErr w:type="spellEnd"/>
-      <w:proofErr w:type="gramEnd"/>
       <w:r>
         <w:rPr>
           <w:rFonts w:ascii="Consolas" w:hAnsi="Consolas"/>
@@ -1371,7 +1455,6 @@
         </w:rPr>
         <w:t>(</w:t>
       </w:r>
-      <w:proofErr w:type="spellStart"/>
       <w:r>
         <w:rPr>
           <w:rFonts w:ascii="Consolas" w:hAnsi="Consolas"/>
@@ -1399,7 +1482,6 @@
         </w:rPr>
         <w:t>COLOR_BUFFER_BIT</w:t>
       </w:r>
-      <w:proofErr w:type="spellEnd"/>
       <w:r>
         <w:rPr>
           <w:rFonts w:ascii="Consolas" w:hAnsi="Consolas"/>
@@ -1427,7 +1509,6 @@
         </w:rPr>
         <w:t xml:space="preserve"> </w:t>
       </w:r>
-      <w:proofErr w:type="spellStart"/>
       <w:r>
         <w:rPr>
           <w:rFonts w:ascii="Consolas" w:hAnsi="Consolas"/>
@@ -1455,7 +1536,6 @@
         </w:rPr>
         <w:t>DEPTH_BUFFER_BIT</w:t>
       </w:r>
-      <w:proofErr w:type="spellEnd"/>
       <w:r>
         <w:rPr>
           <w:rFonts w:ascii="Consolas" w:hAnsi="Consolas"/>
@@ -1513,21 +1593,7 @@
         <w:rPr>
           <w:color w:val="343A3F"/>
         </w:rPr>
-        <w:t xml:space="preserve">it maintains a Z-buffer that stores depth information, or z-values, for each pixel in the scene, determining which </w:t>
-      </w:r>
-      <w:proofErr w:type="gramStart"/>
-      <w:r>
-        <w:rPr>
-          <w:color w:val="343A3F"/>
-        </w:rPr>
-        <w:t>objects are</w:t>
-      </w:r>
-      <w:proofErr w:type="gramEnd"/>
-      <w:r>
-        <w:rPr>
-          <w:color w:val="343A3F"/>
-        </w:rPr>
-        <w:t xml:space="preserve"> the closest to the camera. The </w:t>
+        <w:t xml:space="preserve">it maintains a Z-buffer that stores depth information, or z-values, for each pixel in the scene, determining which objects are the closest to the camera. The </w:t>
       </w:r>
       <w:r>
         <w:rPr>
@@ -1545,21 +1611,7 @@
         <w:rPr>
           <w:color w:val="343A3F"/>
         </w:rPr>
-        <w:t xml:space="preserve">as it is more efficient at rendering 3D scenes with </w:t>
-      </w:r>
-      <w:proofErr w:type="gramStart"/>
-      <w:r>
-        <w:rPr>
-          <w:color w:val="343A3F"/>
-        </w:rPr>
-        <w:t>a large number of</w:t>
-      </w:r>
-      <w:proofErr w:type="gramEnd"/>
-      <w:r>
-        <w:rPr>
-          <w:color w:val="343A3F"/>
-        </w:rPr>
-        <w:t xml:space="preserve"> polygons. </w:t>
+        <w:t xml:space="preserve">as it is more efficient at rendering 3D scenes with a large number of polygons. </w:t>
       </w:r>
     </w:p>
     <w:p>
@@ -1629,7 +1681,7 @@
                     </pic:cNvPicPr>
                   </pic:nvPicPr>
                   <pic:blipFill rotWithShape="1">
-                    <a:blip r:embed="rId9">
+                    <a:blip r:embed="rId10">
                       <a:extLst>
                         <a:ext uri="{28A0092B-C50C-407E-A947-70E740481C1C}">
                           <a14:useLocalDpi xmlns:a14="http://schemas.microsoft.com/office/drawing/2010/main" val="0"/>
@@ -1766,8 +1818,6 @@
           <w:szCs w:val="21"/>
         </w:rPr>
       </w:pPr>
-      <w:proofErr w:type="spellStart"/>
-      <w:proofErr w:type="gramStart"/>
       <w:r>
         <w:rPr>
           <w:rFonts w:ascii="Consolas" w:hAnsi="Consolas"/>
@@ -1795,8 +1845,6 @@
         </w:rPr>
         <w:t>enable</w:t>
       </w:r>
-      <w:proofErr w:type="spellEnd"/>
-      <w:proofErr w:type="gramEnd"/>
       <w:r>
         <w:rPr>
           <w:rFonts w:ascii="Consolas" w:hAnsi="Consolas"/>
@@ -1806,7 +1854,6 @@
         </w:rPr>
         <w:t>(</w:t>
       </w:r>
-      <w:proofErr w:type="spellStart"/>
       <w:r>
         <w:rPr>
           <w:rFonts w:ascii="Consolas" w:hAnsi="Consolas"/>
@@ -1834,7 +1881,6 @@
         </w:rPr>
         <w:t>DEPTH_TEST</w:t>
       </w:r>
-      <w:proofErr w:type="spellEnd"/>
       <w:r>
         <w:rPr>
           <w:rFonts w:ascii="Consolas" w:hAnsi="Consolas"/>
@@ -1888,13 +1934,8 @@
       </w:r>
     </w:p>
     <w:p>
-      <w:proofErr w:type="spellStart"/>
-      <w:r>
-        <w:t>Javascript</w:t>
-      </w:r>
-      <w:proofErr w:type="spellEnd"/>
-      <w:r>
-        <w:t xml:space="preserve"> (in the render function)</w:t>
+      <w:r>
+        <w:t>Javascript (in the render function)</w:t>
       </w:r>
     </w:p>
     <w:p>
@@ -1907,8 +1948,6 @@
           <w:szCs w:val="21"/>
         </w:rPr>
       </w:pPr>
-      <w:proofErr w:type="spellStart"/>
-      <w:proofErr w:type="gramStart"/>
       <w:r>
         <w:rPr>
           <w:rFonts w:ascii="Consolas" w:hAnsi="Consolas"/>
@@ -1936,8 +1975,6 @@
         </w:rPr>
         <w:t>clear</w:t>
       </w:r>
-      <w:proofErr w:type="spellEnd"/>
-      <w:proofErr w:type="gramEnd"/>
       <w:r>
         <w:rPr>
           <w:rFonts w:ascii="Consolas" w:hAnsi="Consolas"/>
@@ -1947,7 +1984,6 @@
         </w:rPr>
         <w:t>(</w:t>
       </w:r>
-      <w:proofErr w:type="spellStart"/>
       <w:r>
         <w:rPr>
           <w:rFonts w:ascii="Consolas" w:hAnsi="Consolas"/>
@@ -1975,7 +2011,6 @@
         </w:rPr>
         <w:t>COLOR_BUFFER_BIT</w:t>
       </w:r>
-      <w:proofErr w:type="spellEnd"/>
       <w:r>
         <w:rPr>
           <w:rFonts w:ascii="Consolas" w:hAnsi="Consolas"/>
@@ -2003,7 +2038,6 @@
         </w:rPr>
         <w:t xml:space="preserve"> </w:t>
       </w:r>
-      <w:proofErr w:type="spellStart"/>
       <w:r>
         <w:rPr>
           <w:rFonts w:ascii="Consolas" w:hAnsi="Consolas"/>
@@ -2031,7 +2065,6 @@
         </w:rPr>
         <w:t>DEPTH_BUFFER_BIT</w:t>
       </w:r>
-      <w:proofErr w:type="spellEnd"/>
       <w:r>
         <w:rPr>
           <w:rFonts w:ascii="Consolas" w:hAnsi="Consolas"/>
@@ -2074,13 +2107,8 @@
     </w:p>
     <w:p>
       <w:bookmarkStart w:id="5" w:name="_Hlk178533339"/>
-      <w:proofErr w:type="spellStart"/>
-      <w:r>
-        <w:t>Javascript</w:t>
-      </w:r>
-      <w:proofErr w:type="spellEnd"/>
-      <w:r>
-        <w:t xml:space="preserve"> (in the render function)</w:t>
+      <w:r>
+        <w:t>Javascript (in the render function)</w:t>
       </w:r>
     </w:p>
     <w:p>
@@ -2093,8 +2121,6 @@
           <w:szCs w:val="21"/>
         </w:rPr>
       </w:pPr>
-      <w:proofErr w:type="spellStart"/>
-      <w:proofErr w:type="gramStart"/>
       <w:r>
         <w:rPr>
           <w:rFonts w:ascii="Consolas" w:hAnsi="Consolas"/>
@@ -2122,8 +2148,6 @@
         </w:rPr>
         <w:t>clear</w:t>
       </w:r>
-      <w:proofErr w:type="spellEnd"/>
-      <w:proofErr w:type="gramEnd"/>
       <w:r>
         <w:rPr>
           <w:rFonts w:ascii="Consolas" w:hAnsi="Consolas"/>
@@ -2133,7 +2157,6 @@
         </w:rPr>
         <w:t>(</w:t>
       </w:r>
-      <w:proofErr w:type="spellStart"/>
       <w:r>
         <w:rPr>
           <w:rFonts w:ascii="Consolas" w:hAnsi="Consolas"/>
@@ -2161,7 +2184,6 @@
         </w:rPr>
         <w:t>COLOR_BUFFER_BIT</w:t>
       </w:r>
-      <w:proofErr w:type="spellEnd"/>
       <w:r>
         <w:rPr>
           <w:rFonts w:ascii="Consolas" w:hAnsi="Consolas"/>
@@ -2200,38 +2222,14 @@
         <w:rPr>
           <w:color w:val="343A3F"/>
         </w:rPr>
-        <w:t xml:space="preserve">as there is no need to clear the </w:t>
-      </w:r>
-      <w:proofErr w:type="spellStart"/>
-      <w:r>
-        <w:rPr>
-          <w:color w:val="343A3F"/>
-        </w:rPr>
-        <w:t>z-buffer</w:t>
-      </w:r>
-      <w:proofErr w:type="spellEnd"/>
-      <w:r>
-        <w:rPr>
-          <w:color w:val="343A3F"/>
-        </w:rPr>
-        <w:t xml:space="preserve"> anymore (</w:t>
-      </w:r>
-      <w:proofErr w:type="spellStart"/>
-      <w:proofErr w:type="gramStart"/>
-      <w:r>
-        <w:rPr>
-          <w:color w:val="343A3F"/>
-        </w:rPr>
-        <w:t>gl.DEPTH</w:t>
-      </w:r>
-      <w:proofErr w:type="gramEnd"/>
-      <w:r>
-        <w:rPr>
-          <w:color w:val="343A3F"/>
-        </w:rPr>
-        <w:t>_BUFFER_BIT</w:t>
-      </w:r>
-      <w:proofErr w:type="spellEnd"/>
+        <w:t>as there is no need to clear the z-buffer anymore (</w:t>
+      </w:r>
+      <w:r>
+        <w:rPr>
+          <w:color w:val="343A3F"/>
+        </w:rPr>
+        <w:t>gl.DEPTH_BUFFER_BIT</w:t>
+      </w:r>
       <w:r>
         <w:rPr>
           <w:color w:val="343A3F"/>
@@ -2300,13 +2298,8 @@
       </w:r>
     </w:p>
     <w:p>
-      <w:proofErr w:type="spellStart"/>
-      <w:r>
-        <w:t>Javascript</w:t>
-      </w:r>
-      <w:proofErr w:type="spellEnd"/>
-      <w:r>
-        <w:t xml:space="preserve"> </w:t>
+      <w:r>
+        <w:t xml:space="preserve">Javascript </w:t>
       </w:r>
     </w:p>
     <w:p>
@@ -2372,27 +2365,7 @@
           <w:sz w:val="21"/>
           <w:szCs w:val="21"/>
         </w:rPr>
-        <w:t xml:space="preserve"> [</w:t>
-      </w:r>
-      <w:proofErr w:type="gramStart"/>
-      <w:r>
-        <w:rPr>
-          <w:rFonts w:ascii="Consolas" w:hAnsi="Consolas"/>
-          <w:color w:val="CCCCCC"/>
-          <w:sz w:val="21"/>
-          <w:szCs w:val="21"/>
-        </w:rPr>
-        <w:t xml:space="preserve">];   </w:t>
-      </w:r>
-      <w:proofErr w:type="gramEnd"/>
-      <w:r>
-        <w:rPr>
-          <w:rFonts w:ascii="Consolas" w:hAnsi="Consolas"/>
-          <w:color w:val="CCCCCC"/>
-          <w:sz w:val="21"/>
-          <w:szCs w:val="21"/>
-        </w:rPr>
-        <w:t> </w:t>
+        <w:t xml:space="preserve"> [];    </w:t>
       </w:r>
       <w:r>
         <w:rPr>
@@ -2447,13 +2420,8 @@
       </w:r>
     </w:p>
     <w:p>
-      <w:proofErr w:type="spellStart"/>
-      <w:r>
-        <w:t>Javascript</w:t>
-      </w:r>
-      <w:proofErr w:type="spellEnd"/>
-      <w:r>
-        <w:t xml:space="preserve"> (in the render function)</w:t>
+      <w:r>
+        <w:t>Javascript (in the render function)</w:t>
       </w:r>
     </w:p>
     <w:p>
@@ -2542,8 +2510,6 @@
         </w:rPr>
         <w:t xml:space="preserve"> </w:t>
       </w:r>
-      <w:proofErr w:type="spellStart"/>
-      <w:proofErr w:type="gramStart"/>
       <w:r>
         <w:rPr>
           <w:rFonts w:ascii="Consolas" w:hAnsi="Consolas"/>
@@ -2571,8 +2537,6 @@
         </w:rPr>
         <w:t>indices</w:t>
       </w:r>
-      <w:proofErr w:type="spellEnd"/>
-      <w:proofErr w:type="gramEnd"/>
       <w:r>
         <w:rPr>
           <w:rFonts w:ascii="Consolas" w:hAnsi="Consolas"/>
@@ -2626,13 +2590,8 @@
       </w:r>
     </w:p>
     <w:p>
-      <w:proofErr w:type="spellStart"/>
-      <w:r>
-        <w:t>Javascript</w:t>
-      </w:r>
-      <w:proofErr w:type="spellEnd"/>
-      <w:r>
-        <w:t xml:space="preserve"> </w:t>
+      <w:r>
+        <w:t xml:space="preserve">Javascript </w:t>
       </w:r>
     </w:p>
     <w:p>
@@ -2702,27 +2661,7 @@
           <w:sz w:val="21"/>
           <w:szCs w:val="21"/>
         </w:rPr>
-        <w:t xml:space="preserve"> * </w:t>
-      </w:r>
-      <w:proofErr w:type="gramStart"/>
-      <w:r>
-        <w:rPr>
-          <w:rFonts w:ascii="Consolas" w:hAnsi="Consolas"/>
-          <w:color w:val="6A9955"/>
-          <w:sz w:val="21"/>
-          <w:szCs w:val="21"/>
-        </w:rPr>
-        <w:t>normal</w:t>
-      </w:r>
-      <w:proofErr w:type="gramEnd"/>
-      <w:r>
-        <w:rPr>
-          <w:rFonts w:ascii="Consolas" w:hAnsi="Consolas"/>
-          <w:color w:val="6A9955"/>
-          <w:sz w:val="21"/>
-          <w:szCs w:val="21"/>
-        </w:rPr>
-        <w:t>, and positions.</w:t>
+        <w:t xml:space="preserve"> * normal, and positions.</w:t>
       </w:r>
     </w:p>
     <w:p>
@@ -2796,8 +2735,6 @@
         </w:rPr>
         <w:t xml:space="preserve"> </w:t>
       </w:r>
-      <w:proofErr w:type="spellStart"/>
-      <w:proofErr w:type="gramStart"/>
       <w:r>
         <w:rPr>
           <w:rFonts w:ascii="Consolas" w:hAnsi="Consolas"/>
@@ -2807,25 +2744,14 @@
         </w:rPr>
         <w:t>buildFaces</w:t>
       </w:r>
-      <w:proofErr w:type="spellEnd"/>
-      <w:r>
-        <w:rPr>
-          <w:rFonts w:ascii="Consolas" w:hAnsi="Consolas"/>
-          <w:color w:val="CCCCCC"/>
-          <w:sz w:val="21"/>
-          <w:szCs w:val="21"/>
-        </w:rPr>
-        <w:t>(</w:t>
-      </w:r>
-      <w:proofErr w:type="gramEnd"/>
-      <w:r>
-        <w:rPr>
-          <w:rFonts w:ascii="Consolas" w:hAnsi="Consolas"/>
-          <w:color w:val="CCCCCC"/>
-          <w:sz w:val="21"/>
-          <w:szCs w:val="21"/>
-        </w:rPr>
-        <w:t>) {</w:t>
+      <w:r>
+        <w:rPr>
+          <w:rFonts w:ascii="Consolas" w:hAnsi="Consolas"/>
+          <w:color w:val="CCCCCC"/>
+          <w:sz w:val="21"/>
+          <w:szCs w:val="21"/>
+        </w:rPr>
+        <w:t>() {</w:t>
       </w:r>
     </w:p>
     <w:p>
@@ -2912,27 +2838,7 @@
           <w:sz w:val="21"/>
           <w:szCs w:val="21"/>
         </w:rPr>
-        <w:t xml:space="preserve"> [</w:t>
-      </w:r>
-      <w:proofErr w:type="gramStart"/>
-      <w:r>
-        <w:rPr>
-          <w:rFonts w:ascii="Consolas" w:hAnsi="Consolas"/>
-          <w:color w:val="CCCCCC"/>
-          <w:sz w:val="21"/>
-          <w:szCs w:val="21"/>
-        </w:rPr>
-        <w:t>];</w:t>
-      </w:r>
-      <w:proofErr w:type="gramEnd"/>
-      <w:r>
-        <w:rPr>
-          <w:rFonts w:ascii="Consolas" w:hAnsi="Consolas"/>
-          <w:color w:val="CCCCCC"/>
-          <w:sz w:val="21"/>
-          <w:szCs w:val="21"/>
-        </w:rPr>
-        <w:t xml:space="preserve"> </w:t>
+        <w:t xml:space="preserve"> []; </w:t>
       </w:r>
     </w:p>
     <w:p>
@@ -2991,7 +2897,6 @@
         </w:rPr>
         <w:t xml:space="preserve"> </w:t>
       </w:r>
-      <w:proofErr w:type="spellStart"/>
       <w:r>
         <w:rPr>
           <w:rFonts w:ascii="Consolas" w:hAnsi="Consolas"/>
@@ -3001,7 +2906,6 @@
         </w:rPr>
         <w:t>i</w:t>
       </w:r>
-      <w:proofErr w:type="spellEnd"/>
       <w:r>
         <w:rPr>
           <w:rFonts w:ascii="Consolas" w:hAnsi="Consolas"/>
@@ -3047,7 +2951,6 @@
         </w:rPr>
         <w:t xml:space="preserve">; </w:t>
       </w:r>
-      <w:proofErr w:type="spellStart"/>
       <w:r>
         <w:rPr>
           <w:rFonts w:ascii="Consolas" w:hAnsi="Consolas"/>
@@ -3057,7 +2960,6 @@
         </w:rPr>
         <w:t>i</w:t>
       </w:r>
-      <w:proofErr w:type="spellEnd"/>
       <w:r>
         <w:rPr>
           <w:rFonts w:ascii="Consolas" w:hAnsi="Consolas"/>
@@ -3085,7 +2987,6 @@
         </w:rPr>
         <w:t xml:space="preserve"> </w:t>
       </w:r>
-      <w:proofErr w:type="spellStart"/>
       <w:r>
         <w:rPr>
           <w:rFonts w:ascii="Consolas" w:hAnsi="Consolas"/>
@@ -3113,7 +3014,6 @@
         </w:rPr>
         <w:t>length</w:t>
       </w:r>
-      <w:proofErr w:type="spellEnd"/>
       <w:r>
         <w:rPr>
           <w:rFonts w:ascii="Consolas" w:hAnsi="Consolas"/>
@@ -3123,7 +3023,6 @@
         </w:rPr>
         <w:t xml:space="preserve">; </w:t>
       </w:r>
-      <w:proofErr w:type="spellStart"/>
       <w:r>
         <w:rPr>
           <w:rFonts w:ascii="Consolas" w:hAnsi="Consolas"/>
@@ -3133,7 +3032,6 @@
         </w:rPr>
         <w:t>i</w:t>
       </w:r>
-      <w:proofErr w:type="spellEnd"/>
       <w:r>
         <w:rPr>
           <w:rFonts w:ascii="Consolas" w:hAnsi="Consolas"/>
@@ -3141,17 +3039,7 @@
           <w:sz w:val="21"/>
           <w:szCs w:val="21"/>
         </w:rPr>
-        <w:t>+</w:t>
-      </w:r>
-      <w:proofErr w:type="gramStart"/>
-      <w:r>
-        <w:rPr>
-          <w:rFonts w:ascii="Consolas" w:hAnsi="Consolas"/>
-          <w:color w:val="D4D4D4"/>
-          <w:sz w:val="21"/>
-          <w:szCs w:val="21"/>
-        </w:rPr>
-        <w:t>+</w:t>
+        <w:t>++</w:t>
       </w:r>
       <w:r>
         <w:rPr>
@@ -3162,7 +3050,6 @@
         </w:rPr>
         <w:t>) {</w:t>
       </w:r>
-      <w:proofErr w:type="gramEnd"/>
     </w:p>
     <w:p>
       <w:pPr>
@@ -3238,7 +3125,6 @@
         </w:rPr>
         <w:t xml:space="preserve"> </w:t>
       </w:r>
-      <w:proofErr w:type="spellStart"/>
       <w:r>
         <w:rPr>
           <w:rFonts w:ascii="Consolas" w:hAnsi="Consolas"/>
@@ -3248,7 +3134,6 @@
         </w:rPr>
         <w:t>faceIndices</w:t>
       </w:r>
-      <w:proofErr w:type="spellEnd"/>
       <w:r>
         <w:rPr>
           <w:rFonts w:ascii="Consolas" w:hAnsi="Consolas"/>
@@ -3258,7 +3143,6 @@
         </w:rPr>
         <w:t>[</w:t>
       </w:r>
-      <w:proofErr w:type="spellStart"/>
       <w:r>
         <w:rPr>
           <w:rFonts w:ascii="Consolas" w:hAnsi="Consolas"/>
@@ -3268,8 +3152,6 @@
         </w:rPr>
         <w:t>i</w:t>
       </w:r>
-      <w:proofErr w:type="spellEnd"/>
-      <w:proofErr w:type="gramStart"/>
       <w:r>
         <w:rPr>
           <w:rFonts w:ascii="Consolas" w:hAnsi="Consolas"/>
@@ -3279,7 +3161,6 @@
         </w:rPr>
         <w:t>];</w:t>
       </w:r>
-      <w:proofErr w:type="gramEnd"/>
     </w:p>
     <w:p>
       <w:pPr>
@@ -3433,7 +3314,6 @@
         </w:rPr>
         <w:t>[</w:t>
       </w:r>
-      <w:proofErr w:type="gramStart"/>
       <w:r>
         <w:rPr>
           <w:rFonts w:ascii="Consolas" w:hAnsi="Consolas"/>
@@ -3452,7 +3332,6 @@
         </w:rPr>
         <w:t>[</w:t>
       </w:r>
-      <w:proofErr w:type="gramEnd"/>
       <w:r>
         <w:rPr>
           <w:rFonts w:ascii="Consolas" w:hAnsi="Consolas"/>
@@ -3636,7 +3515,6 @@
         </w:rPr>
         <w:t>[</w:t>
       </w:r>
-      <w:proofErr w:type="gramStart"/>
       <w:r>
         <w:rPr>
           <w:rFonts w:ascii="Consolas" w:hAnsi="Consolas"/>
@@ -3655,7 +3533,6 @@
         </w:rPr>
         <w:t>[</w:t>
       </w:r>
-      <w:proofErr w:type="gramEnd"/>
       <w:r>
         <w:rPr>
           <w:rFonts w:ascii="Consolas" w:hAnsi="Consolas"/>
@@ -3803,7 +3680,6 @@
         </w:rPr>
         <w:t xml:space="preserve"> </w:t>
       </w:r>
-      <w:proofErr w:type="gramStart"/>
       <w:r>
         <w:rPr>
           <w:rFonts w:ascii="Consolas" w:hAnsi="Consolas"/>
@@ -3822,7 +3698,6 @@
         </w:rPr>
         <w:t>(</w:t>
       </w:r>
-      <w:proofErr w:type="gramEnd"/>
       <w:r>
         <w:rPr>
           <w:rFonts w:ascii="Consolas" w:hAnsi="Consolas"/>
@@ -3961,7 +3836,6 @@
         </w:rPr>
         <w:t>normal</w:t>
       </w:r>
-      <w:proofErr w:type="gramStart"/>
       <w:r>
         <w:rPr>
           <w:rFonts w:ascii="Consolas" w:hAnsi="Consolas"/>
@@ -3971,7 +3845,6 @@
         </w:rPr>
         <w:t>);</w:t>
       </w:r>
-      <w:proofErr w:type="gramEnd"/>
     </w:p>
     <w:p>
       <w:pPr>
@@ -4185,7 +4058,6 @@
         </w:rPr>
         <w:t xml:space="preserve"> </w:t>
       </w:r>
-      <w:proofErr w:type="spellStart"/>
       <w:r>
         <w:rPr>
           <w:rFonts w:ascii="Consolas" w:hAnsi="Consolas"/>
@@ -4195,7 +4067,6 @@
         </w:rPr>
         <w:t>faceColors</w:t>
       </w:r>
-      <w:proofErr w:type="spellEnd"/>
       <w:r>
         <w:rPr>
           <w:rFonts w:ascii="Consolas" w:hAnsi="Consolas"/>
@@ -4205,7 +4076,6 @@
         </w:rPr>
         <w:t>[</w:t>
       </w:r>
-      <w:proofErr w:type="spellStart"/>
       <w:r>
         <w:rPr>
           <w:rFonts w:ascii="Consolas" w:hAnsi="Consolas"/>
@@ -4215,7 +4085,6 @@
         </w:rPr>
         <w:t>i</w:t>
       </w:r>
-      <w:proofErr w:type="spellEnd"/>
       <w:r>
         <w:rPr>
           <w:rFonts w:ascii="Consolas" w:hAnsi="Consolas"/>
@@ -4417,7 +4286,6 @@
         </w:rPr>
         <w:t>[</w:t>
       </w:r>
-      <w:proofErr w:type="gramStart"/>
       <w:r>
         <w:rPr>
           <w:rFonts w:ascii="Consolas" w:hAnsi="Consolas"/>
@@ -4436,7 +4304,6 @@
         </w:rPr>
         <w:t>[</w:t>
       </w:r>
-      <w:proofErr w:type="gramEnd"/>
       <w:r>
         <w:rPr>
           <w:rFonts w:ascii="Consolas" w:hAnsi="Consolas"/>
@@ -4494,7 +4361,6 @@
         </w:rPr>
         <w:t>[</w:t>
       </w:r>
-      <w:proofErr w:type="gramStart"/>
       <w:r>
         <w:rPr>
           <w:rFonts w:ascii="Consolas" w:hAnsi="Consolas"/>
@@ -4513,7 +4379,6 @@
         </w:rPr>
         <w:t>[</w:t>
       </w:r>
-      <w:proofErr w:type="gramEnd"/>
       <w:r>
         <w:rPr>
           <w:rFonts w:ascii="Consolas" w:hAnsi="Consolas"/>
@@ -4571,7 +4436,6 @@
         </w:rPr>
         <w:t>[</w:t>
       </w:r>
-      <w:proofErr w:type="gramStart"/>
       <w:r>
         <w:rPr>
           <w:rFonts w:ascii="Consolas" w:hAnsi="Consolas"/>
@@ -4590,7 +4454,6 @@
         </w:rPr>
         <w:t>[</w:t>
       </w:r>
-      <w:proofErr w:type="gramEnd"/>
       <w:r>
         <w:rPr>
           <w:rFonts w:ascii="Consolas" w:hAnsi="Consolas"/>
@@ -4648,7 +4511,6 @@
         </w:rPr>
         <w:t>[</w:t>
       </w:r>
-      <w:proofErr w:type="gramStart"/>
       <w:r>
         <w:rPr>
           <w:rFonts w:ascii="Consolas" w:hAnsi="Consolas"/>
@@ -4667,7 +4529,6 @@
         </w:rPr>
         <w:t>[</w:t>
       </w:r>
-      <w:proofErr w:type="gramEnd"/>
       <w:r>
         <w:rPr>
           <w:rFonts w:ascii="Consolas" w:hAnsi="Consolas"/>
@@ -4749,8 +4610,6 @@
         </w:rPr>
         <w:t xml:space="preserve">        </w:t>
       </w:r>
-      <w:proofErr w:type="spellStart"/>
-      <w:proofErr w:type="gramStart"/>
       <w:r>
         <w:rPr>
           <w:rFonts w:ascii="Consolas" w:hAnsi="Consolas"/>
@@ -4778,8 +4637,6 @@
         </w:rPr>
         <w:t>push</w:t>
       </w:r>
-      <w:proofErr w:type="spellEnd"/>
-      <w:proofErr w:type="gramEnd"/>
       <w:r>
         <w:rPr>
           <w:rFonts w:ascii="Consolas" w:hAnsi="Consolas"/>
@@ -4900,13 +4757,8 @@
       </w:pPr>
     </w:p>
     <w:p>
-      <w:proofErr w:type="spellStart"/>
-      <w:r>
-        <w:t>Javascript</w:t>
-      </w:r>
-      <w:proofErr w:type="spellEnd"/>
-      <w:r>
-        <w:t xml:space="preserve"> (in the render function)</w:t>
+      <w:r>
+        <w:t>Javascript (in the render function)</w:t>
       </w:r>
       <w:r>
         <w:t xml:space="preserve"> </w:t>
@@ -4980,7 +4832,6 @@
         </w:rPr>
         <w:t xml:space="preserve"> </w:t>
       </w:r>
-      <w:proofErr w:type="spellStart"/>
       <w:r>
         <w:rPr>
           <w:rFonts w:ascii="Consolas" w:hAnsi="Consolas"/>
@@ -4990,7 +4841,6 @@
         </w:rPr>
         <w:t>i</w:t>
       </w:r>
-      <w:proofErr w:type="spellEnd"/>
       <w:r>
         <w:rPr>
           <w:rFonts w:ascii="Consolas" w:hAnsi="Consolas"/>
@@ -5036,7 +4886,6 @@
         </w:rPr>
         <w:t xml:space="preserve">; </w:t>
       </w:r>
-      <w:proofErr w:type="spellStart"/>
       <w:r>
         <w:rPr>
           <w:rFonts w:ascii="Consolas" w:hAnsi="Consolas"/>
@@ -5046,7 +4895,6 @@
         </w:rPr>
         <w:t>i</w:t>
       </w:r>
-      <w:proofErr w:type="spellEnd"/>
       <w:r>
         <w:rPr>
           <w:rFonts w:ascii="Consolas" w:hAnsi="Consolas"/>
@@ -5074,8 +4922,6 @@
         </w:rPr>
         <w:t xml:space="preserve"> </w:t>
       </w:r>
-      <w:proofErr w:type="spellStart"/>
-      <w:proofErr w:type="gramStart"/>
       <w:r>
         <w:rPr>
           <w:rFonts w:ascii="Consolas" w:hAnsi="Consolas"/>
@@ -5103,8 +4949,6 @@
         </w:rPr>
         <w:t>length</w:t>
       </w:r>
-      <w:proofErr w:type="spellEnd"/>
-      <w:proofErr w:type="gramEnd"/>
       <w:r>
         <w:rPr>
           <w:rFonts w:ascii="Consolas" w:hAnsi="Consolas"/>
@@ -5114,7 +4958,6 @@
         </w:rPr>
         <w:t xml:space="preserve">; </w:t>
       </w:r>
-      <w:proofErr w:type="spellStart"/>
       <w:r>
         <w:rPr>
           <w:rFonts w:ascii="Consolas" w:hAnsi="Consolas"/>
@@ -5124,7 +4967,6 @@
         </w:rPr>
         <w:t>i</w:t>
       </w:r>
-      <w:proofErr w:type="spellEnd"/>
       <w:r>
         <w:rPr>
           <w:rFonts w:ascii="Consolas" w:hAnsi="Consolas"/>
@@ -5132,17 +4974,7 @@
           <w:sz w:val="21"/>
           <w:szCs w:val="21"/>
         </w:rPr>
-        <w:t>+</w:t>
-      </w:r>
-      <w:proofErr w:type="gramStart"/>
-      <w:r>
-        <w:rPr>
-          <w:rFonts w:ascii="Consolas" w:hAnsi="Consolas"/>
-          <w:color w:val="D4D4D4"/>
-          <w:sz w:val="21"/>
-          <w:szCs w:val="21"/>
-        </w:rPr>
-        <w:t>+</w:t>
+        <w:t>++</w:t>
       </w:r>
       <w:r>
         <w:rPr>
@@ -5153,7 +4985,6 @@
         </w:rPr>
         <w:t>) {</w:t>
       </w:r>
-      <w:proofErr w:type="gramEnd"/>
     </w:p>
     <w:p>
       <w:pPr>
@@ -5247,7 +5078,6 @@
         </w:rPr>
         <w:t>[</w:t>
       </w:r>
-      <w:proofErr w:type="spellStart"/>
       <w:r>
         <w:rPr>
           <w:rFonts w:ascii="Consolas" w:hAnsi="Consolas"/>
@@ -5257,8 +5087,6 @@
         </w:rPr>
         <w:t>i</w:t>
       </w:r>
-      <w:proofErr w:type="spellEnd"/>
-      <w:proofErr w:type="gramStart"/>
       <w:r>
         <w:rPr>
           <w:rFonts w:ascii="Consolas" w:hAnsi="Consolas"/>
@@ -5268,7 +5096,6 @@
         </w:rPr>
         <w:t>];</w:t>
       </w:r>
-      <w:proofErr w:type="gramEnd"/>
     </w:p>
     <w:p>
       <w:pPr>
@@ -5308,7 +5135,6 @@
         </w:rPr>
         <w:t xml:space="preserve"> </w:t>
       </w:r>
-      <w:proofErr w:type="spellStart"/>
       <w:r>
         <w:rPr>
           <w:rFonts w:ascii="Consolas" w:hAnsi="Consolas"/>
@@ -5318,7 +5144,6 @@
         </w:rPr>
         <w:t>depthSum</w:t>
       </w:r>
-      <w:proofErr w:type="spellEnd"/>
       <w:r>
         <w:rPr>
           <w:rFonts w:ascii="Consolas" w:hAnsi="Consolas"/>
@@ -5346,7 +5171,6 @@
         </w:rPr>
         <w:t xml:space="preserve"> </w:t>
       </w:r>
-      <w:proofErr w:type="gramStart"/>
       <w:r>
         <w:rPr>
           <w:rFonts w:ascii="Consolas" w:hAnsi="Consolas"/>
@@ -5365,7 +5189,6 @@
         </w:rPr>
         <w:t>;</w:t>
       </w:r>
-      <w:proofErr w:type="gramEnd"/>
     </w:p>
     <w:p>
       <w:pPr>
@@ -5555,8 +5378,6 @@
         </w:rPr>
         <w:t xml:space="preserve"> </w:t>
       </w:r>
-      <w:proofErr w:type="spellStart"/>
-      <w:proofErr w:type="gramStart"/>
       <w:r>
         <w:rPr>
           <w:rFonts w:ascii="Consolas" w:hAnsi="Consolas"/>
@@ -5584,7 +5405,6 @@
         </w:rPr>
         <w:t>positions</w:t>
       </w:r>
-      <w:proofErr w:type="gramEnd"/>
       <w:r>
         <w:rPr>
           <w:rFonts w:ascii="Consolas" w:hAnsi="Consolas"/>
@@ -5603,7 +5423,6 @@
         </w:rPr>
         <w:t>length</w:t>
       </w:r>
-      <w:proofErr w:type="spellEnd"/>
       <w:r>
         <w:rPr>
           <w:rFonts w:ascii="Consolas" w:hAnsi="Consolas"/>
@@ -5613,8 +5432,6 @@
         </w:rPr>
         <w:t xml:space="preserve">; </w:t>
       </w:r>
-      <w:proofErr w:type="spellStart"/>
-      <w:proofErr w:type="gramStart"/>
       <w:r>
         <w:rPr>
           <w:rFonts w:ascii="Consolas" w:hAnsi="Consolas"/>
@@ -5633,7 +5450,6 @@
         </w:rPr>
         <w:t>++</w:t>
       </w:r>
-      <w:proofErr w:type="spellEnd"/>
       <w:r>
         <w:rPr>
           <w:rFonts w:ascii="Consolas" w:hAnsi="Consolas"/>
@@ -5643,7 +5459,6 @@
         </w:rPr>
         <w:t>) {</w:t>
       </w:r>
-      <w:proofErr w:type="gramEnd"/>
     </w:p>
     <w:p>
       <w:pPr>
@@ -5713,7 +5528,6 @@
         </w:rPr>
         <w:t xml:space="preserve"> </w:t>
       </w:r>
-      <w:proofErr w:type="spellStart"/>
       <w:r>
         <w:rPr>
           <w:rFonts w:ascii="Consolas" w:hAnsi="Consolas"/>
@@ -5723,7 +5537,6 @@
         </w:rPr>
         <w:t>transformedVertex</w:t>
       </w:r>
-      <w:proofErr w:type="spellEnd"/>
       <w:r>
         <w:rPr>
           <w:rFonts w:ascii="Consolas" w:hAnsi="Consolas"/>
@@ -5751,8 +5564,6 @@
         </w:rPr>
         <w:t xml:space="preserve"> </w:t>
       </w:r>
-      <w:proofErr w:type="spellStart"/>
-      <w:proofErr w:type="gramStart"/>
       <w:r>
         <w:rPr>
           <w:rFonts w:ascii="Consolas" w:hAnsi="Consolas"/>
@@ -5762,7 +5573,6 @@
         </w:rPr>
         <w:t>mult</w:t>
       </w:r>
-      <w:proofErr w:type="spellEnd"/>
       <w:r>
         <w:rPr>
           <w:rFonts w:ascii="Consolas" w:hAnsi="Consolas"/>
@@ -5772,8 +5582,6 @@
         </w:rPr>
         <w:t>(</w:t>
       </w:r>
-      <w:proofErr w:type="spellStart"/>
-      <w:proofErr w:type="gramEnd"/>
       <w:r>
         <w:rPr>
           <w:rFonts w:ascii="Consolas" w:hAnsi="Consolas"/>
@@ -5783,7 +5591,6 @@
         </w:rPr>
         <w:t>modelViewMatrix</w:t>
       </w:r>
-      <w:proofErr w:type="spellEnd"/>
       <w:r>
         <w:rPr>
           <w:rFonts w:ascii="Consolas" w:hAnsi="Consolas"/>
@@ -5793,7 +5600,6 @@
         </w:rPr>
         <w:t xml:space="preserve">, </w:t>
       </w:r>
-      <w:proofErr w:type="spellStart"/>
       <w:r>
         <w:rPr>
           <w:rFonts w:ascii="Consolas" w:hAnsi="Consolas"/>
@@ -5821,7 +5627,6 @@
         </w:rPr>
         <w:t>positions</w:t>
       </w:r>
-      <w:proofErr w:type="spellEnd"/>
       <w:r>
         <w:rPr>
           <w:rFonts w:ascii="Consolas" w:hAnsi="Consolas"/>
@@ -5900,7 +5705,6 @@
         </w:rPr>
         <w:t xml:space="preserve">        </w:t>
       </w:r>
-      <w:proofErr w:type="spellStart"/>
       <w:r>
         <w:rPr>
           <w:rFonts w:ascii="Consolas" w:hAnsi="Consolas"/>
@@ -5910,7 +5714,6 @@
         </w:rPr>
         <w:t>depthSum</w:t>
       </w:r>
-      <w:proofErr w:type="spellEnd"/>
       <w:r>
         <w:rPr>
           <w:rFonts w:ascii="Consolas" w:hAnsi="Consolas"/>
@@ -5938,8 +5741,6 @@
         </w:rPr>
         <w:t xml:space="preserve"> </w:t>
       </w:r>
-      <w:proofErr w:type="spellStart"/>
-      <w:proofErr w:type="gramStart"/>
       <w:r>
         <w:rPr>
           <w:rFonts w:ascii="Consolas" w:hAnsi="Consolas"/>
@@ -5949,7 +5750,6 @@
         </w:rPr>
         <w:t>transformedVertex</w:t>
       </w:r>
-      <w:proofErr w:type="spellEnd"/>
       <w:r>
         <w:rPr>
           <w:rFonts w:ascii="Consolas" w:hAnsi="Consolas"/>
@@ -5959,7 +5759,6 @@
         </w:rPr>
         <w:t>[</w:t>
       </w:r>
-      <w:proofErr w:type="gramEnd"/>
       <w:r>
         <w:rPr>
           <w:rFonts w:ascii="Consolas" w:hAnsi="Consolas"/>
@@ -6080,8 +5879,6 @@
         </w:rPr>
         <w:t xml:space="preserve">    </w:t>
       </w:r>
-      <w:proofErr w:type="spellStart"/>
-      <w:proofErr w:type="gramStart"/>
       <w:r>
         <w:rPr>
           <w:rFonts w:ascii="Consolas" w:hAnsi="Consolas"/>
@@ -6109,8 +5906,6 @@
         </w:rPr>
         <w:t>depth</w:t>
       </w:r>
-      <w:proofErr w:type="spellEnd"/>
-      <w:proofErr w:type="gramEnd"/>
       <w:r>
         <w:rPr>
           <w:rFonts w:ascii="Consolas" w:hAnsi="Consolas"/>
@@ -6138,7 +5933,6 @@
         </w:rPr>
         <w:t xml:space="preserve"> </w:t>
       </w:r>
-      <w:proofErr w:type="spellStart"/>
       <w:r>
         <w:rPr>
           <w:rFonts w:ascii="Consolas" w:hAnsi="Consolas"/>
@@ -6148,7 +5942,6 @@
         </w:rPr>
         <w:t>depthSum</w:t>
       </w:r>
-      <w:proofErr w:type="spellEnd"/>
       <w:r>
         <w:rPr>
           <w:rFonts w:ascii="Consolas" w:hAnsi="Consolas"/>
@@ -6304,13 +6097,8 @@
       </w:r>
     </w:p>
     <w:p>
-      <w:proofErr w:type="spellStart"/>
-      <w:r>
-        <w:t>Javascript</w:t>
-      </w:r>
-      <w:proofErr w:type="spellEnd"/>
-      <w:r>
-        <w:t xml:space="preserve"> (in the render function)</w:t>
+      <w:r>
+        <w:t>Javascript (in the render function)</w:t>
       </w:r>
       <w:r>
         <w:t xml:space="preserve"> </w:t>
@@ -6348,8 +6136,6 @@
           <w:szCs w:val="21"/>
         </w:rPr>
       </w:pPr>
-      <w:proofErr w:type="spellStart"/>
-      <w:proofErr w:type="gramStart"/>
       <w:r>
         <w:rPr>
           <w:rFonts w:ascii="Consolas" w:hAnsi="Consolas"/>
@@ -6377,8 +6163,6 @@
         </w:rPr>
         <w:t>sort</w:t>
       </w:r>
-      <w:proofErr w:type="spellEnd"/>
-      <w:proofErr w:type="gramEnd"/>
       <w:r>
         <w:rPr>
           <w:rFonts w:ascii="Consolas" w:hAnsi="Consolas"/>
@@ -6424,7 +6208,6 @@
         </w:rPr>
         <w:t xml:space="preserve">, </w:t>
       </w:r>
-      <w:proofErr w:type="gramStart"/>
       <w:r>
         <w:rPr>
           <w:rFonts w:ascii="Consolas" w:hAnsi="Consolas"/>
@@ -6443,7 +6226,6 @@
         </w:rPr>
         <w:t>) {</w:t>
       </w:r>
-      <w:proofErr w:type="gramEnd"/>
     </w:p>
     <w:p>
       <w:pPr>
@@ -6513,8 +6295,6 @@
         </w:rPr>
         <w:t xml:space="preserve"> </w:t>
       </w:r>
-      <w:proofErr w:type="spellStart"/>
-      <w:proofErr w:type="gramStart"/>
       <w:r>
         <w:rPr>
           <w:rFonts w:ascii="Consolas" w:hAnsi="Consolas"/>
@@ -6542,8 +6322,6 @@
         </w:rPr>
         <w:t>depth</w:t>
       </w:r>
-      <w:proofErr w:type="spellEnd"/>
-      <w:proofErr w:type="gramEnd"/>
       <w:r>
         <w:rPr>
           <w:rFonts w:ascii="Consolas" w:hAnsi="Consolas"/>
@@ -6571,7 +6349,6 @@
         </w:rPr>
         <w:t xml:space="preserve"> </w:t>
       </w:r>
-      <w:proofErr w:type="spellStart"/>
       <w:r>
         <w:rPr>
           <w:rFonts w:ascii="Consolas" w:hAnsi="Consolas"/>
@@ -6599,7 +6376,6 @@
         </w:rPr>
         <w:t>depth</w:t>
       </w:r>
-      <w:proofErr w:type="spellEnd"/>
       <w:r>
         <w:rPr>
           <w:rFonts w:ascii="Consolas" w:hAnsi="Consolas"/>
@@ -6691,13 +6467,8 @@
           <w:color w:val="343A3F"/>
         </w:rPr>
       </w:pPr>
-      <w:proofErr w:type="spellStart"/>
-      <w:r>
-        <w:t>Javascript</w:t>
-      </w:r>
-      <w:proofErr w:type="spellEnd"/>
-      <w:r>
-        <w:t xml:space="preserve"> (in the render function)</w:t>
+      <w:r>
+        <w:t>Javascript (in the render function)</w:t>
       </w:r>
       <w:r>
         <w:t xml:space="preserve"> </w:t>
@@ -6771,7 +6542,6 @@
         </w:rPr>
         <w:t xml:space="preserve"> </w:t>
       </w:r>
-      <w:proofErr w:type="spellStart"/>
       <w:r>
         <w:rPr>
           <w:rFonts w:ascii="Consolas" w:hAnsi="Consolas"/>
@@ -6781,7 +6551,6 @@
         </w:rPr>
         <w:t>i</w:t>
       </w:r>
-      <w:proofErr w:type="spellEnd"/>
       <w:r>
         <w:rPr>
           <w:rFonts w:ascii="Consolas" w:hAnsi="Consolas"/>
@@ -6827,7 +6596,6 @@
         </w:rPr>
         <w:t xml:space="preserve">; </w:t>
       </w:r>
-      <w:proofErr w:type="spellStart"/>
       <w:r>
         <w:rPr>
           <w:rFonts w:ascii="Consolas" w:hAnsi="Consolas"/>
@@ -6837,7 +6605,6 @@
         </w:rPr>
         <w:t>i</w:t>
       </w:r>
-      <w:proofErr w:type="spellEnd"/>
       <w:r>
         <w:rPr>
           <w:rFonts w:ascii="Consolas" w:hAnsi="Consolas"/>
@@ -6865,8 +6632,6 @@
         </w:rPr>
         <w:t xml:space="preserve"> </w:t>
       </w:r>
-      <w:proofErr w:type="spellStart"/>
-      <w:proofErr w:type="gramStart"/>
       <w:r>
         <w:rPr>
           <w:rFonts w:ascii="Consolas" w:hAnsi="Consolas"/>
@@ -6894,8 +6659,6 @@
         </w:rPr>
         <w:t>length</w:t>
       </w:r>
-      <w:proofErr w:type="spellEnd"/>
-      <w:proofErr w:type="gramEnd"/>
       <w:r>
         <w:rPr>
           <w:rFonts w:ascii="Consolas" w:hAnsi="Consolas"/>
@@ -6905,7 +6668,6 @@
         </w:rPr>
         <w:t xml:space="preserve">; </w:t>
       </w:r>
-      <w:proofErr w:type="spellStart"/>
       <w:r>
         <w:rPr>
           <w:rFonts w:ascii="Consolas" w:hAnsi="Consolas"/>
@@ -6915,7 +6677,6 @@
         </w:rPr>
         <w:t>i</w:t>
       </w:r>
-      <w:proofErr w:type="spellEnd"/>
       <w:r>
         <w:rPr>
           <w:rFonts w:ascii="Consolas" w:hAnsi="Consolas"/>
@@ -6923,17 +6684,7 @@
           <w:sz w:val="21"/>
           <w:szCs w:val="21"/>
         </w:rPr>
-        <w:t>+</w:t>
-      </w:r>
-      <w:proofErr w:type="gramStart"/>
-      <w:r>
-        <w:rPr>
-          <w:rFonts w:ascii="Consolas" w:hAnsi="Consolas"/>
-          <w:color w:val="D4D4D4"/>
-          <w:sz w:val="21"/>
-          <w:szCs w:val="21"/>
-        </w:rPr>
-        <w:t>+</w:t>
+        <w:t>++</w:t>
       </w:r>
       <w:r>
         <w:rPr>
@@ -6944,7 +6695,6 @@
         </w:rPr>
         <w:t>) {</w:t>
       </w:r>
-      <w:proofErr w:type="gramEnd"/>
     </w:p>
     <w:p>
       <w:pPr>
@@ -7038,7 +6788,6 @@
         </w:rPr>
         <w:t>[</w:t>
       </w:r>
-      <w:proofErr w:type="spellStart"/>
       <w:r>
         <w:rPr>
           <w:rFonts w:ascii="Consolas" w:hAnsi="Consolas"/>
@@ -7048,8 +6797,6 @@
         </w:rPr>
         <w:t>i</w:t>
       </w:r>
-      <w:proofErr w:type="spellEnd"/>
-      <w:proofErr w:type="gramStart"/>
       <w:r>
         <w:rPr>
           <w:rFonts w:ascii="Consolas" w:hAnsi="Consolas"/>
@@ -7059,7 +6806,6 @@
         </w:rPr>
         <w:t>];</w:t>
       </w:r>
-      <w:proofErr w:type="gramEnd"/>
     </w:p>
     <w:p>
       <w:pPr>
@@ -7100,27 +6846,7 @@
           <w:sz w:val="21"/>
           <w:szCs w:val="21"/>
         </w:rPr>
-        <w:t xml:space="preserve">// Prepare arrays for storing the vertex positions, colors, and </w:t>
-      </w:r>
-      <w:proofErr w:type="spellStart"/>
-      <w:r>
-        <w:rPr>
-          <w:rFonts w:ascii="Consolas" w:hAnsi="Consolas"/>
-          <w:color w:val="6A9955"/>
-          <w:sz w:val="21"/>
-          <w:szCs w:val="21"/>
-        </w:rPr>
-        <w:t>normals</w:t>
-      </w:r>
-      <w:proofErr w:type="spellEnd"/>
-      <w:r>
-        <w:rPr>
-          <w:rFonts w:ascii="Consolas" w:hAnsi="Consolas"/>
-          <w:color w:val="6A9955"/>
-          <w:sz w:val="21"/>
-          <w:szCs w:val="21"/>
-        </w:rPr>
-        <w:t xml:space="preserve"> of </w:t>
+        <w:t xml:space="preserve">// Prepare arrays for storing the vertex positions, colors, and normals of </w:t>
       </w:r>
     </w:p>
     <w:p>
@@ -7182,7 +6908,6 @@
         </w:rPr>
         <w:t xml:space="preserve"> </w:t>
       </w:r>
-      <w:proofErr w:type="spellStart"/>
       <w:r>
         <w:rPr>
           <w:rFonts w:ascii="Consolas" w:hAnsi="Consolas"/>
@@ -7192,7 +6917,6 @@
         </w:rPr>
         <w:t>facePositions</w:t>
       </w:r>
-      <w:proofErr w:type="spellEnd"/>
       <w:r>
         <w:rPr>
           <w:rFonts w:ascii="Consolas" w:hAnsi="Consolas"/>
@@ -7218,19 +6942,8 @@
           <w:sz w:val="21"/>
           <w:szCs w:val="21"/>
         </w:rPr>
-        <w:t xml:space="preserve"> [</w:t>
-      </w:r>
-      <w:proofErr w:type="gramStart"/>
-      <w:r>
-        <w:rPr>
-          <w:rFonts w:ascii="Consolas" w:hAnsi="Consolas"/>
-          <w:color w:val="CCCCCC"/>
-          <w:sz w:val="21"/>
-          <w:szCs w:val="21"/>
-        </w:rPr>
-        <w:t>];</w:t>
-      </w:r>
-      <w:proofErr w:type="gramEnd"/>
+        <w:t xml:space="preserve"> [];</w:t>
+      </w:r>
     </w:p>
     <w:p>
       <w:pPr>
@@ -7270,7 +6983,6 @@
         </w:rPr>
         <w:t xml:space="preserve"> </w:t>
       </w:r>
-      <w:proofErr w:type="spellStart"/>
       <w:r>
         <w:rPr>
           <w:rFonts w:ascii="Consolas" w:hAnsi="Consolas"/>
@@ -7280,7 +6992,6 @@
         </w:rPr>
         <w:t>faceColors</w:t>
       </w:r>
-      <w:proofErr w:type="spellEnd"/>
       <w:r>
         <w:rPr>
           <w:rFonts w:ascii="Consolas" w:hAnsi="Consolas"/>
@@ -7306,19 +7017,8 @@
           <w:sz w:val="21"/>
           <w:szCs w:val="21"/>
         </w:rPr>
-        <w:t xml:space="preserve"> [</w:t>
-      </w:r>
-      <w:proofErr w:type="gramStart"/>
-      <w:r>
-        <w:rPr>
-          <w:rFonts w:ascii="Consolas" w:hAnsi="Consolas"/>
-          <w:color w:val="CCCCCC"/>
-          <w:sz w:val="21"/>
-          <w:szCs w:val="21"/>
-        </w:rPr>
-        <w:t>];</w:t>
-      </w:r>
-      <w:proofErr w:type="gramEnd"/>
+        <w:t xml:space="preserve"> [];</w:t>
+      </w:r>
     </w:p>
     <w:p>
       <w:pPr>
@@ -7358,7 +7058,6 @@
         </w:rPr>
         <w:t xml:space="preserve"> </w:t>
       </w:r>
-      <w:proofErr w:type="spellStart"/>
       <w:r>
         <w:rPr>
           <w:rFonts w:ascii="Consolas" w:hAnsi="Consolas"/>
@@ -7368,7 +7067,6 @@
         </w:rPr>
         <w:t>faceNormals</w:t>
       </w:r>
-      <w:proofErr w:type="spellEnd"/>
       <w:r>
         <w:rPr>
           <w:rFonts w:ascii="Consolas" w:hAnsi="Consolas"/>
@@ -7394,19 +7092,8 @@
           <w:sz w:val="21"/>
           <w:szCs w:val="21"/>
         </w:rPr>
-        <w:t xml:space="preserve"> [</w:t>
-      </w:r>
-      <w:proofErr w:type="gramStart"/>
-      <w:r>
-        <w:rPr>
-          <w:rFonts w:ascii="Consolas" w:hAnsi="Consolas"/>
-          <w:color w:val="CCCCCC"/>
-          <w:sz w:val="21"/>
-          <w:szCs w:val="21"/>
-        </w:rPr>
-        <w:t>];</w:t>
-      </w:r>
-      <w:proofErr w:type="gramEnd"/>
+        <w:t xml:space="preserve"> [];</w:t>
+      </w:r>
     </w:p>
     <w:p>
       <w:pPr>
@@ -7545,8 +7232,6 @@
         </w:rPr>
         <w:t xml:space="preserve"> </w:t>
       </w:r>
-      <w:proofErr w:type="spellStart"/>
-      <w:proofErr w:type="gramStart"/>
       <w:r>
         <w:rPr>
           <w:rFonts w:ascii="Consolas" w:hAnsi="Consolas"/>
@@ -7574,8 +7259,6 @@
         </w:rPr>
         <w:t>indices</w:t>
       </w:r>
-      <w:proofErr w:type="spellEnd"/>
-      <w:proofErr w:type="gramEnd"/>
       <w:r>
         <w:rPr>
           <w:rFonts w:ascii="Consolas" w:hAnsi="Consolas"/>
@@ -7654,7 +7337,6 @@
         </w:rPr>
         <w:t xml:space="preserve"> </w:t>
       </w:r>
-      <w:proofErr w:type="spellStart"/>
       <w:r>
         <w:rPr>
           <w:rFonts w:ascii="Consolas" w:hAnsi="Consolas"/>
@@ -7664,7 +7346,6 @@
         </w:rPr>
         <w:t>idx</w:t>
       </w:r>
-      <w:proofErr w:type="spellEnd"/>
       <w:r>
         <w:rPr>
           <w:rFonts w:ascii="Consolas" w:hAnsi="Consolas"/>
@@ -7692,7 +7373,6 @@
         </w:rPr>
         <w:t xml:space="preserve"> [</w:t>
       </w:r>
-      <w:proofErr w:type="gramStart"/>
       <w:r>
         <w:rPr>
           <w:rFonts w:ascii="Consolas" w:hAnsi="Consolas"/>
@@ -7711,7 +7391,6 @@
         </w:rPr>
         <w:t>[</w:t>
       </w:r>
-      <w:proofErr w:type="gramEnd"/>
       <w:r>
         <w:rPr>
           <w:rFonts w:ascii="Consolas" w:hAnsi="Consolas"/>
@@ -7895,7 +7574,6 @@
         </w:rPr>
         <w:t xml:space="preserve">               </w:t>
       </w:r>
-      <w:proofErr w:type="gramStart"/>
       <w:r>
         <w:rPr>
           <w:rFonts w:ascii="Consolas" w:hAnsi="Consolas"/>
@@ -7914,7 +7592,6 @@
         </w:rPr>
         <w:t>[</w:t>
       </w:r>
-      <w:proofErr w:type="gramEnd"/>
       <w:r>
         <w:rPr>
           <w:rFonts w:ascii="Consolas" w:hAnsi="Consolas"/>
@@ -7973,27 +7650,7 @@
           <w:sz w:val="21"/>
           <w:szCs w:val="21"/>
         </w:rPr>
-        <w:t xml:space="preserve">// Loop through the indices and populate the positions, colors, and </w:t>
-      </w:r>
-      <w:proofErr w:type="spellStart"/>
-      <w:r>
-        <w:rPr>
-          <w:rFonts w:ascii="Consolas" w:hAnsi="Consolas"/>
-          <w:color w:val="6A9955"/>
-          <w:sz w:val="21"/>
-          <w:szCs w:val="21"/>
-        </w:rPr>
-        <w:t>normals</w:t>
-      </w:r>
-      <w:proofErr w:type="spellEnd"/>
-      <w:r>
-        <w:rPr>
-          <w:rFonts w:ascii="Consolas" w:hAnsi="Consolas"/>
-          <w:color w:val="6A9955"/>
-          <w:sz w:val="21"/>
-          <w:szCs w:val="21"/>
-        </w:rPr>
-        <w:t xml:space="preserve"> </w:t>
+        <w:t xml:space="preserve">// Loop through the indices and populate the positions, colors, and normals </w:t>
       </w:r>
     </w:p>
     <w:p>
@@ -8163,8 +7820,6 @@
         </w:rPr>
         <w:t xml:space="preserve"> </w:t>
       </w:r>
-      <w:proofErr w:type="spellStart"/>
-      <w:proofErr w:type="gramStart"/>
       <w:r>
         <w:rPr>
           <w:rFonts w:ascii="Consolas" w:hAnsi="Consolas"/>
@@ -8192,8 +7847,6 @@
         </w:rPr>
         <w:t>length</w:t>
       </w:r>
-      <w:proofErr w:type="spellEnd"/>
-      <w:proofErr w:type="gramEnd"/>
       <w:r>
         <w:rPr>
           <w:rFonts w:ascii="Consolas" w:hAnsi="Consolas"/>
@@ -8203,8 +7856,6 @@
         </w:rPr>
         <w:t xml:space="preserve">; </w:t>
       </w:r>
-      <w:proofErr w:type="spellStart"/>
-      <w:proofErr w:type="gramStart"/>
       <w:r>
         <w:rPr>
           <w:rFonts w:ascii="Consolas" w:hAnsi="Consolas"/>
@@ -8223,7 +7874,6 @@
         </w:rPr>
         <w:t>++</w:t>
       </w:r>
-      <w:proofErr w:type="spellEnd"/>
       <w:r>
         <w:rPr>
           <w:rFonts w:ascii="Consolas" w:hAnsi="Consolas"/>
@@ -8233,7 +7883,6 @@
         </w:rPr>
         <w:t>) {</w:t>
       </w:r>
-      <w:proofErr w:type="gramEnd"/>
     </w:p>
     <w:p>
       <w:pPr>
@@ -8255,7 +7904,6 @@
         </w:rPr>
         <w:t xml:space="preserve">        </w:t>
       </w:r>
-      <w:proofErr w:type="spellStart"/>
       <w:r>
         <w:rPr>
           <w:rFonts w:ascii="Consolas" w:hAnsi="Consolas"/>
@@ -8283,7 +7931,6 @@
         </w:rPr>
         <w:t>push</w:t>
       </w:r>
-      <w:proofErr w:type="spellEnd"/>
       <w:r>
         <w:rPr>
           <w:rFonts w:ascii="Consolas" w:hAnsi="Consolas"/>
@@ -8311,7 +7958,6 @@
         </w:rPr>
         <w:t>[</w:t>
       </w:r>
-      <w:proofErr w:type="spellStart"/>
       <w:r>
         <w:rPr>
           <w:rFonts w:ascii="Consolas" w:hAnsi="Consolas"/>
@@ -8321,7 +7967,6 @@
         </w:rPr>
         <w:t>idx</w:t>
       </w:r>
-      <w:proofErr w:type="spellEnd"/>
       <w:r>
         <w:rPr>
           <w:rFonts w:ascii="Consolas" w:hAnsi="Consolas"/>
@@ -8379,7 +8024,6 @@
         </w:rPr>
         <w:t xml:space="preserve">        </w:t>
       </w:r>
-      <w:proofErr w:type="spellStart"/>
       <w:r>
         <w:rPr>
           <w:rFonts w:ascii="Consolas" w:hAnsi="Consolas"/>
@@ -8407,7 +8051,6 @@
         </w:rPr>
         <w:t>push</w:t>
       </w:r>
-      <w:proofErr w:type="spellEnd"/>
       <w:r>
         <w:rPr>
           <w:rFonts w:ascii="Consolas" w:hAnsi="Consolas"/>
@@ -8417,8 +8060,6 @@
         </w:rPr>
         <w:t>(</w:t>
       </w:r>
-      <w:proofErr w:type="spellStart"/>
-      <w:proofErr w:type="gramStart"/>
       <w:r>
         <w:rPr>
           <w:rFonts w:ascii="Consolas" w:hAnsi="Consolas"/>
@@ -8446,8 +8087,6 @@
         </w:rPr>
         <w:t>color</w:t>
       </w:r>
-      <w:proofErr w:type="spellEnd"/>
-      <w:proofErr w:type="gramEnd"/>
       <w:r>
         <w:rPr>
           <w:rFonts w:ascii="Consolas" w:hAnsi="Consolas"/>
@@ -8487,7 +8126,6 @@
         </w:rPr>
         <w:t xml:space="preserve">        </w:t>
       </w:r>
-      <w:proofErr w:type="spellStart"/>
       <w:r>
         <w:rPr>
           <w:rFonts w:ascii="Consolas" w:hAnsi="Consolas"/>
@@ -8515,7 +8153,6 @@
         </w:rPr>
         <w:t>push</w:t>
       </w:r>
-      <w:proofErr w:type="spellEnd"/>
       <w:r>
         <w:rPr>
           <w:rFonts w:ascii="Consolas" w:hAnsi="Consolas"/>
@@ -8525,8 +8162,6 @@
         </w:rPr>
         <w:t>(</w:t>
       </w:r>
-      <w:proofErr w:type="spellStart"/>
-      <w:proofErr w:type="gramStart"/>
       <w:r>
         <w:rPr>
           <w:rFonts w:ascii="Consolas" w:hAnsi="Consolas"/>
@@ -8554,8 +8189,6 @@
         </w:rPr>
         <w:t>normal</w:t>
       </w:r>
-      <w:proofErr w:type="spellEnd"/>
-      <w:proofErr w:type="gramEnd"/>
       <w:r>
         <w:rPr>
           <w:rFonts w:ascii="Consolas" w:hAnsi="Consolas"/>
@@ -8679,8 +8312,6 @@
         </w:rPr>
         <w:t xml:space="preserve">    </w:t>
       </w:r>
-      <w:proofErr w:type="spellStart"/>
-      <w:proofErr w:type="gramStart"/>
       <w:r>
         <w:rPr>
           <w:rFonts w:ascii="Consolas" w:hAnsi="Consolas"/>
@@ -8708,8 +8339,6 @@
         </w:rPr>
         <w:t>bindBuffer</w:t>
       </w:r>
-      <w:proofErr w:type="spellEnd"/>
-      <w:proofErr w:type="gramEnd"/>
       <w:r>
         <w:rPr>
           <w:rFonts w:ascii="Consolas" w:hAnsi="Consolas"/>
@@ -8719,7 +8348,6 @@
         </w:rPr>
         <w:t>(</w:t>
       </w:r>
-      <w:proofErr w:type="spellStart"/>
       <w:r>
         <w:rPr>
           <w:rFonts w:ascii="Consolas" w:hAnsi="Consolas"/>
@@ -8747,7 +8375,6 @@
         </w:rPr>
         <w:t>ARRAY_BUFFER</w:t>
       </w:r>
-      <w:proofErr w:type="spellEnd"/>
       <w:r>
         <w:rPr>
           <w:rFonts w:ascii="Consolas" w:hAnsi="Consolas"/>
@@ -8757,7 +8384,6 @@
         </w:rPr>
         <w:t xml:space="preserve">, </w:t>
       </w:r>
-      <w:proofErr w:type="spellStart"/>
       <w:r>
         <w:rPr>
           <w:rFonts w:ascii="Consolas" w:hAnsi="Consolas"/>
@@ -8767,7 +8393,6 @@
         </w:rPr>
         <w:t>vBufferId</w:t>
       </w:r>
-      <w:proofErr w:type="spellEnd"/>
       <w:r>
         <w:rPr>
           <w:rFonts w:ascii="Consolas" w:hAnsi="Consolas"/>
@@ -8798,8 +8423,6 @@
         </w:rPr>
         <w:t xml:space="preserve">    </w:t>
       </w:r>
-      <w:proofErr w:type="spellStart"/>
-      <w:proofErr w:type="gramStart"/>
       <w:r>
         <w:rPr>
           <w:rFonts w:ascii="Consolas" w:hAnsi="Consolas"/>
@@ -8827,8 +8450,6 @@
         </w:rPr>
         <w:t>bufferData</w:t>
       </w:r>
-      <w:proofErr w:type="spellEnd"/>
-      <w:proofErr w:type="gramEnd"/>
       <w:r>
         <w:rPr>
           <w:rFonts w:ascii="Consolas" w:hAnsi="Consolas"/>
@@ -8838,7 +8459,6 @@
         </w:rPr>
         <w:t>(</w:t>
       </w:r>
-      <w:proofErr w:type="spellStart"/>
       <w:r>
         <w:rPr>
           <w:rFonts w:ascii="Consolas" w:hAnsi="Consolas"/>
@@ -8866,7 +8486,6 @@
         </w:rPr>
         <w:t>ARRAY_BUFFER</w:t>
       </w:r>
-      <w:proofErr w:type="spellEnd"/>
       <w:r>
         <w:rPr>
           <w:rFonts w:ascii="Consolas" w:hAnsi="Consolas"/>
@@ -8894,7 +8513,6 @@
         </w:rPr>
         <w:t>(</w:t>
       </w:r>
-      <w:proofErr w:type="spellStart"/>
       <w:r>
         <w:rPr>
           <w:rFonts w:ascii="Consolas" w:hAnsi="Consolas"/>
@@ -8904,7 +8522,6 @@
         </w:rPr>
         <w:t>facePositions</w:t>
       </w:r>
-      <w:proofErr w:type="spellEnd"/>
       <w:r>
         <w:rPr>
           <w:rFonts w:ascii="Consolas" w:hAnsi="Consolas"/>
@@ -8914,7 +8531,6 @@
         </w:rPr>
         <w:t xml:space="preserve">), </w:t>
       </w:r>
-      <w:proofErr w:type="spellStart"/>
       <w:r>
         <w:rPr>
           <w:rFonts w:ascii="Consolas" w:hAnsi="Consolas"/>
@@ -8942,7 +8558,6 @@
         </w:rPr>
         <w:t>STATIC_DRAW</w:t>
       </w:r>
-      <w:proofErr w:type="spellEnd"/>
       <w:r>
         <w:rPr>
           <w:rFonts w:ascii="Consolas" w:hAnsi="Consolas"/>
@@ -8994,8 +8609,6 @@
         </w:rPr>
         <w:t xml:space="preserve">    </w:t>
       </w:r>
-      <w:proofErr w:type="spellStart"/>
-      <w:proofErr w:type="gramStart"/>
       <w:r>
         <w:rPr>
           <w:rFonts w:ascii="Consolas" w:hAnsi="Consolas"/>
@@ -9023,8 +8636,6 @@
         </w:rPr>
         <w:t>vertexAttribPointer</w:t>
       </w:r>
-      <w:proofErr w:type="spellEnd"/>
-      <w:proofErr w:type="gramEnd"/>
       <w:r>
         <w:rPr>
           <w:rFonts w:ascii="Consolas" w:hAnsi="Consolas"/>
@@ -9034,7 +8645,6 @@
         </w:rPr>
         <w:t>(</w:t>
       </w:r>
-      <w:proofErr w:type="spellStart"/>
       <w:r>
         <w:rPr>
           <w:rFonts w:ascii="Consolas" w:hAnsi="Consolas"/>
@@ -9044,7 +8654,6 @@
         </w:rPr>
         <w:t>aPositionLoc</w:t>
       </w:r>
-      <w:proofErr w:type="spellEnd"/>
       <w:r>
         <w:rPr>
           <w:rFonts w:ascii="Consolas" w:hAnsi="Consolas"/>
@@ -9072,7 +8681,6 @@
         </w:rPr>
         <w:t xml:space="preserve">, </w:t>
       </w:r>
-      <w:proofErr w:type="spellStart"/>
       <w:r>
         <w:rPr>
           <w:rFonts w:ascii="Consolas" w:hAnsi="Consolas"/>
@@ -9100,7 +8708,6 @@
         </w:rPr>
         <w:t>FLOAT</w:t>
       </w:r>
-      <w:proofErr w:type="spellEnd"/>
       <w:r>
         <w:rPr>
           <w:rFonts w:ascii="Consolas" w:hAnsi="Consolas"/>
@@ -9227,8 +8834,6 @@
         </w:rPr>
         <w:t xml:space="preserve">    </w:t>
       </w:r>
-      <w:proofErr w:type="spellStart"/>
-      <w:proofErr w:type="gramStart"/>
       <w:r>
         <w:rPr>
           <w:rFonts w:ascii="Consolas" w:hAnsi="Consolas"/>
@@ -9256,8 +8861,6 @@
         </w:rPr>
         <w:t>bindBuffer</w:t>
       </w:r>
-      <w:proofErr w:type="spellEnd"/>
-      <w:proofErr w:type="gramEnd"/>
       <w:r>
         <w:rPr>
           <w:rFonts w:ascii="Consolas" w:hAnsi="Consolas"/>
@@ -9267,7 +8870,6 @@
         </w:rPr>
         <w:t>(</w:t>
       </w:r>
-      <w:proofErr w:type="spellStart"/>
       <w:r>
         <w:rPr>
           <w:rFonts w:ascii="Consolas" w:hAnsi="Consolas"/>
@@ -9295,7 +8897,6 @@
         </w:rPr>
         <w:t>ARRAY_BUFFER</w:t>
       </w:r>
-      <w:proofErr w:type="spellEnd"/>
       <w:r>
         <w:rPr>
           <w:rFonts w:ascii="Consolas" w:hAnsi="Consolas"/>
@@ -9305,7 +8906,6 @@
         </w:rPr>
         <w:t xml:space="preserve">, </w:t>
       </w:r>
-      <w:proofErr w:type="spellStart"/>
       <w:r>
         <w:rPr>
           <w:rFonts w:ascii="Consolas" w:hAnsi="Consolas"/>
@@ -9315,7 +8915,6 @@
         </w:rPr>
         <w:t>cBufferId</w:t>
       </w:r>
-      <w:proofErr w:type="spellEnd"/>
       <w:r>
         <w:rPr>
           <w:rFonts w:ascii="Consolas" w:hAnsi="Consolas"/>
@@ -9346,8 +8945,6 @@
         </w:rPr>
         <w:t xml:space="preserve">    </w:t>
       </w:r>
-      <w:proofErr w:type="spellStart"/>
-      <w:proofErr w:type="gramStart"/>
       <w:r>
         <w:rPr>
           <w:rFonts w:ascii="Consolas" w:hAnsi="Consolas"/>
@@ -9375,8 +8972,6 @@
         </w:rPr>
         <w:t>bufferData</w:t>
       </w:r>
-      <w:proofErr w:type="spellEnd"/>
-      <w:proofErr w:type="gramEnd"/>
       <w:r>
         <w:rPr>
           <w:rFonts w:ascii="Consolas" w:hAnsi="Consolas"/>
@@ -9386,7 +8981,6 @@
         </w:rPr>
         <w:t>(</w:t>
       </w:r>
-      <w:proofErr w:type="spellStart"/>
       <w:r>
         <w:rPr>
           <w:rFonts w:ascii="Consolas" w:hAnsi="Consolas"/>
@@ -9414,7 +9008,6 @@
         </w:rPr>
         <w:t>ARRAY_BUFFER</w:t>
       </w:r>
-      <w:proofErr w:type="spellEnd"/>
       <w:r>
         <w:rPr>
           <w:rFonts w:ascii="Consolas" w:hAnsi="Consolas"/>
@@ -9442,7 +9035,6 @@
         </w:rPr>
         <w:t>(</w:t>
       </w:r>
-      <w:proofErr w:type="spellStart"/>
       <w:r>
         <w:rPr>
           <w:rFonts w:ascii="Consolas" w:hAnsi="Consolas"/>
@@ -9452,7 +9044,6 @@
         </w:rPr>
         <w:t>faceColors</w:t>
       </w:r>
-      <w:proofErr w:type="spellEnd"/>
       <w:r>
         <w:rPr>
           <w:rFonts w:ascii="Consolas" w:hAnsi="Consolas"/>
@@ -9462,7 +9053,6 @@
         </w:rPr>
         <w:t xml:space="preserve">), </w:t>
       </w:r>
-      <w:proofErr w:type="spellStart"/>
       <w:r>
         <w:rPr>
           <w:rFonts w:ascii="Consolas" w:hAnsi="Consolas"/>
@@ -9490,7 +9080,6 @@
         </w:rPr>
         <w:t>STATIC_DRAW</w:t>
       </w:r>
-      <w:proofErr w:type="spellEnd"/>
       <w:r>
         <w:rPr>
           <w:rFonts w:ascii="Consolas" w:hAnsi="Consolas"/>
@@ -9521,8 +9110,6 @@
         </w:rPr>
         <w:t xml:space="preserve">    </w:t>
       </w:r>
-      <w:proofErr w:type="spellStart"/>
-      <w:proofErr w:type="gramStart"/>
       <w:r>
         <w:rPr>
           <w:rFonts w:ascii="Consolas" w:hAnsi="Consolas"/>
@@ -9550,8 +9137,6 @@
         </w:rPr>
         <w:t>vertexAttribPointer</w:t>
       </w:r>
-      <w:proofErr w:type="spellEnd"/>
-      <w:proofErr w:type="gramEnd"/>
       <w:r>
         <w:rPr>
           <w:rFonts w:ascii="Consolas" w:hAnsi="Consolas"/>
@@ -9561,7 +9146,6 @@
         </w:rPr>
         <w:t>(</w:t>
       </w:r>
-      <w:proofErr w:type="spellStart"/>
       <w:r>
         <w:rPr>
           <w:rFonts w:ascii="Consolas" w:hAnsi="Consolas"/>
@@ -9571,7 +9155,6 @@
         </w:rPr>
         <w:t>aColorLoc</w:t>
       </w:r>
-      <w:proofErr w:type="spellEnd"/>
       <w:r>
         <w:rPr>
           <w:rFonts w:ascii="Consolas" w:hAnsi="Consolas"/>
@@ -9599,7 +9182,6 @@
         </w:rPr>
         <w:t xml:space="preserve">, </w:t>
       </w:r>
-      <w:proofErr w:type="spellStart"/>
       <w:r>
         <w:rPr>
           <w:rFonts w:ascii="Consolas" w:hAnsi="Consolas"/>
@@ -9627,7 +9209,6 @@
         </w:rPr>
         <w:t>FLOAT</w:t>
       </w:r>
-      <w:proofErr w:type="spellEnd"/>
       <w:r>
         <w:rPr>
           <w:rFonts w:ascii="Consolas" w:hAnsi="Consolas"/>
@@ -9784,8 +9365,6 @@
         </w:rPr>
         <w:t xml:space="preserve">    </w:t>
       </w:r>
-      <w:proofErr w:type="spellStart"/>
-      <w:proofErr w:type="gramStart"/>
       <w:r>
         <w:rPr>
           <w:rFonts w:ascii="Consolas" w:hAnsi="Consolas"/>
@@ -9813,8 +9392,6 @@
         </w:rPr>
         <w:t>bindBuffer</w:t>
       </w:r>
-      <w:proofErr w:type="spellEnd"/>
-      <w:proofErr w:type="gramEnd"/>
       <w:r>
         <w:rPr>
           <w:rFonts w:ascii="Consolas" w:hAnsi="Consolas"/>
@@ -9824,7 +9401,6 @@
         </w:rPr>
         <w:t>(</w:t>
       </w:r>
-      <w:proofErr w:type="spellStart"/>
       <w:r>
         <w:rPr>
           <w:rFonts w:ascii="Consolas" w:hAnsi="Consolas"/>
@@ -9852,7 +9428,6 @@
         </w:rPr>
         <w:t>ARRAY_BUFFER</w:t>
       </w:r>
-      <w:proofErr w:type="spellEnd"/>
       <w:r>
         <w:rPr>
           <w:rFonts w:ascii="Consolas" w:hAnsi="Consolas"/>
@@ -9862,7 +9437,6 @@
         </w:rPr>
         <w:t xml:space="preserve">, </w:t>
       </w:r>
-      <w:proofErr w:type="spellStart"/>
       <w:r>
         <w:rPr>
           <w:rFonts w:ascii="Consolas" w:hAnsi="Consolas"/>
@@ -9872,7 +9446,6 @@
         </w:rPr>
         <w:t>nBufferId</w:t>
       </w:r>
-      <w:proofErr w:type="spellEnd"/>
       <w:r>
         <w:rPr>
           <w:rFonts w:ascii="Consolas" w:hAnsi="Consolas"/>
@@ -9903,8 +9476,6 @@
         </w:rPr>
         <w:t xml:space="preserve">    </w:t>
       </w:r>
-      <w:proofErr w:type="spellStart"/>
-      <w:proofErr w:type="gramStart"/>
       <w:r>
         <w:rPr>
           <w:rFonts w:ascii="Consolas" w:hAnsi="Consolas"/>
@@ -9932,8 +9503,6 @@
         </w:rPr>
         <w:t>bufferData</w:t>
       </w:r>
-      <w:proofErr w:type="spellEnd"/>
-      <w:proofErr w:type="gramEnd"/>
       <w:r>
         <w:rPr>
           <w:rFonts w:ascii="Consolas" w:hAnsi="Consolas"/>
@@ -9943,7 +9512,6 @@
         </w:rPr>
         <w:t>(</w:t>
       </w:r>
-      <w:proofErr w:type="spellStart"/>
       <w:r>
         <w:rPr>
           <w:rFonts w:ascii="Consolas" w:hAnsi="Consolas"/>
@@ -9971,7 +9539,6 @@
         </w:rPr>
         <w:t>ARRAY_BUFFER</w:t>
       </w:r>
-      <w:proofErr w:type="spellEnd"/>
       <w:r>
         <w:rPr>
           <w:rFonts w:ascii="Consolas" w:hAnsi="Consolas"/>
@@ -9999,7 +9566,6 @@
         </w:rPr>
         <w:t>(</w:t>
       </w:r>
-      <w:proofErr w:type="spellStart"/>
       <w:r>
         <w:rPr>
           <w:rFonts w:ascii="Consolas" w:hAnsi="Consolas"/>
@@ -10009,7 +9575,6 @@
         </w:rPr>
         <w:t>faceNormals</w:t>
       </w:r>
-      <w:proofErr w:type="spellEnd"/>
       <w:r>
         <w:rPr>
           <w:rFonts w:ascii="Consolas" w:hAnsi="Consolas"/>
@@ -10019,7 +9584,6 @@
         </w:rPr>
         <w:t xml:space="preserve">), </w:t>
       </w:r>
-      <w:proofErr w:type="spellStart"/>
       <w:r>
         <w:rPr>
           <w:rFonts w:ascii="Consolas" w:hAnsi="Consolas"/>
@@ -10047,7 +9611,6 @@
         </w:rPr>
         <w:t>STATIC_DRAW</w:t>
       </w:r>
-      <w:proofErr w:type="spellEnd"/>
       <w:r>
         <w:rPr>
           <w:rFonts w:ascii="Consolas" w:hAnsi="Consolas"/>
@@ -10099,8 +9662,6 @@
         </w:rPr>
         <w:t xml:space="preserve">    </w:t>
       </w:r>
-      <w:proofErr w:type="spellStart"/>
-      <w:proofErr w:type="gramStart"/>
       <w:r>
         <w:rPr>
           <w:rFonts w:ascii="Consolas" w:hAnsi="Consolas"/>
@@ -10128,8 +9689,6 @@
         </w:rPr>
         <w:t>vertexAttribPointer</w:t>
       </w:r>
-      <w:proofErr w:type="spellEnd"/>
-      <w:proofErr w:type="gramEnd"/>
       <w:r>
         <w:rPr>
           <w:rFonts w:ascii="Consolas" w:hAnsi="Consolas"/>
@@ -10139,7 +9698,6 @@
         </w:rPr>
         <w:t>(</w:t>
       </w:r>
-      <w:proofErr w:type="spellStart"/>
       <w:r>
         <w:rPr>
           <w:rFonts w:ascii="Consolas" w:hAnsi="Consolas"/>
@@ -10149,7 +9707,6 @@
         </w:rPr>
         <w:t>aNormalLoc</w:t>
       </w:r>
-      <w:proofErr w:type="spellEnd"/>
       <w:r>
         <w:rPr>
           <w:rFonts w:ascii="Consolas" w:hAnsi="Consolas"/>
@@ -10177,7 +9734,6 @@
         </w:rPr>
         <w:t xml:space="preserve">, </w:t>
       </w:r>
-      <w:proofErr w:type="spellStart"/>
       <w:r>
         <w:rPr>
           <w:rFonts w:ascii="Consolas" w:hAnsi="Consolas"/>
@@ -10205,7 +9761,6 @@
         </w:rPr>
         <w:t>FLOAT</w:t>
       </w:r>
-      <w:proofErr w:type="spellEnd"/>
       <w:r>
         <w:rPr>
           <w:rFonts w:ascii="Consolas" w:hAnsi="Consolas"/>
@@ -10332,7 +9887,6 @@
         </w:rPr>
         <w:t xml:space="preserve">    </w:t>
       </w:r>
-      <w:proofErr w:type="gramStart"/>
       <w:r>
         <w:rPr>
           <w:rFonts w:ascii="Consolas" w:hAnsi="Consolas"/>
@@ -10358,9 +9912,53 @@
           <w:sz w:val="21"/>
           <w:szCs w:val="21"/>
         </w:rPr>
-        <w:t>uniformMatrix</w:t>
-      </w:r>
-      <w:proofErr w:type="gramEnd"/>
+        <w:t>uniformMatrix4fv</w:t>
+      </w:r>
+      <w:r>
+        <w:rPr>
+          <w:rFonts w:ascii="Consolas" w:hAnsi="Consolas"/>
+          <w:color w:val="CCCCCC"/>
+          <w:sz w:val="21"/>
+          <w:szCs w:val="21"/>
+        </w:rPr>
+        <w:t>(</w:t>
+      </w:r>
+      <w:r>
+        <w:rPr>
+          <w:rFonts w:ascii="Consolas" w:hAnsi="Consolas"/>
+          <w:color w:val="9CDCFE"/>
+          <w:sz w:val="21"/>
+          <w:szCs w:val="21"/>
+        </w:rPr>
+        <w:t>modelViewMatrixLoc</w:t>
+      </w:r>
+      <w:r>
+        <w:rPr>
+          <w:rFonts w:ascii="Consolas" w:hAnsi="Consolas"/>
+          <w:color w:val="CCCCCC"/>
+          <w:sz w:val="21"/>
+          <w:szCs w:val="21"/>
+        </w:rPr>
+        <w:t xml:space="preserve">, </w:t>
+      </w:r>
+      <w:r>
+        <w:rPr>
+          <w:rFonts w:ascii="Consolas" w:hAnsi="Consolas"/>
+          <w:color w:val="569CD6"/>
+          <w:sz w:val="21"/>
+          <w:szCs w:val="21"/>
+        </w:rPr>
+        <w:t>false</w:t>
+      </w:r>
+      <w:r>
+        <w:rPr>
+          <w:rFonts w:ascii="Consolas" w:hAnsi="Consolas"/>
+          <w:color w:val="CCCCCC"/>
+          <w:sz w:val="21"/>
+          <w:szCs w:val="21"/>
+        </w:rPr>
+        <w:t xml:space="preserve">, </w:t>
+      </w:r>
       <w:r>
         <w:rPr>
           <w:rFonts w:ascii="Consolas" w:hAnsi="Consolas"/>
@@ -10368,7 +9966,7 @@
           <w:sz w:val="21"/>
           <w:szCs w:val="21"/>
         </w:rPr>
-        <w:t>4fv</w:t>
+        <w:t>flatten</w:t>
       </w:r>
       <w:r>
         <w:rPr>
@@ -10379,7 +9977,6 @@
         </w:rPr>
         <w:t>(</w:t>
       </w:r>
-      <w:proofErr w:type="spellStart"/>
       <w:r>
         <w:rPr>
           <w:rFonts w:ascii="Consolas" w:hAnsi="Consolas"/>
@@ -10387,65 +9984,8 @@
           <w:sz w:val="21"/>
           <w:szCs w:val="21"/>
         </w:rPr>
-        <w:t>modelViewMatrixLoc</w:t>
-      </w:r>
-      <w:proofErr w:type="spellEnd"/>
-      <w:r>
-        <w:rPr>
-          <w:rFonts w:ascii="Consolas" w:hAnsi="Consolas"/>
-          <w:color w:val="CCCCCC"/>
-          <w:sz w:val="21"/>
-          <w:szCs w:val="21"/>
-        </w:rPr>
-        <w:t xml:space="preserve">, </w:t>
-      </w:r>
-      <w:r>
-        <w:rPr>
-          <w:rFonts w:ascii="Consolas" w:hAnsi="Consolas"/>
-          <w:color w:val="569CD6"/>
-          <w:sz w:val="21"/>
-          <w:szCs w:val="21"/>
-        </w:rPr>
-        <w:t>false</w:t>
-      </w:r>
-      <w:r>
-        <w:rPr>
-          <w:rFonts w:ascii="Consolas" w:hAnsi="Consolas"/>
-          <w:color w:val="CCCCCC"/>
-          <w:sz w:val="21"/>
-          <w:szCs w:val="21"/>
-        </w:rPr>
-        <w:t xml:space="preserve">, </w:t>
-      </w:r>
-      <w:r>
-        <w:rPr>
-          <w:rFonts w:ascii="Consolas" w:hAnsi="Consolas"/>
-          <w:color w:val="DCDCAA"/>
-          <w:sz w:val="21"/>
-          <w:szCs w:val="21"/>
-        </w:rPr>
-        <w:t>flatten</w:t>
-      </w:r>
-      <w:r>
-        <w:rPr>
-          <w:rFonts w:ascii="Consolas" w:hAnsi="Consolas"/>
-          <w:color w:val="CCCCCC"/>
-          <w:sz w:val="21"/>
-          <w:szCs w:val="21"/>
-        </w:rPr>
-        <w:t>(</w:t>
-      </w:r>
-      <w:proofErr w:type="spellStart"/>
-      <w:r>
-        <w:rPr>
-          <w:rFonts w:ascii="Consolas" w:hAnsi="Consolas"/>
-          <w:color w:val="9CDCFE"/>
-          <w:sz w:val="21"/>
-          <w:szCs w:val="21"/>
-        </w:rPr>
         <w:t>modelViewMatrix</w:t>
       </w:r>
-      <w:proofErr w:type="spellEnd"/>
       <w:r>
         <w:rPr>
           <w:rFonts w:ascii="Consolas" w:hAnsi="Consolas"/>
@@ -10476,7 +10016,6 @@
         </w:rPr>
         <w:t xml:space="preserve">    </w:t>
       </w:r>
-      <w:proofErr w:type="gramStart"/>
       <w:r>
         <w:rPr>
           <w:rFonts w:ascii="Consolas" w:hAnsi="Consolas"/>
@@ -10502,9 +10041,53 @@
           <w:sz w:val="21"/>
           <w:szCs w:val="21"/>
         </w:rPr>
-        <w:t>uniformMatrix</w:t>
-      </w:r>
-      <w:proofErr w:type="gramEnd"/>
+        <w:t>uniformMatrix3fv</w:t>
+      </w:r>
+      <w:r>
+        <w:rPr>
+          <w:rFonts w:ascii="Consolas" w:hAnsi="Consolas"/>
+          <w:color w:val="CCCCCC"/>
+          <w:sz w:val="21"/>
+          <w:szCs w:val="21"/>
+        </w:rPr>
+        <w:t>(</w:t>
+      </w:r>
+      <w:r>
+        <w:rPr>
+          <w:rFonts w:ascii="Consolas" w:hAnsi="Consolas"/>
+          <w:color w:val="9CDCFE"/>
+          <w:sz w:val="21"/>
+          <w:szCs w:val="21"/>
+        </w:rPr>
+        <w:t>normalMatrixLoc</w:t>
+      </w:r>
+      <w:r>
+        <w:rPr>
+          <w:rFonts w:ascii="Consolas" w:hAnsi="Consolas"/>
+          <w:color w:val="CCCCCC"/>
+          <w:sz w:val="21"/>
+          <w:szCs w:val="21"/>
+        </w:rPr>
+        <w:t xml:space="preserve">, </w:t>
+      </w:r>
+      <w:r>
+        <w:rPr>
+          <w:rFonts w:ascii="Consolas" w:hAnsi="Consolas"/>
+          <w:color w:val="569CD6"/>
+          <w:sz w:val="21"/>
+          <w:szCs w:val="21"/>
+        </w:rPr>
+        <w:t>false</w:t>
+      </w:r>
+      <w:r>
+        <w:rPr>
+          <w:rFonts w:ascii="Consolas" w:hAnsi="Consolas"/>
+          <w:color w:val="CCCCCC"/>
+          <w:sz w:val="21"/>
+          <w:szCs w:val="21"/>
+        </w:rPr>
+        <w:t xml:space="preserve">, </w:t>
+      </w:r>
       <w:r>
         <w:rPr>
           <w:rFonts w:ascii="Consolas" w:hAnsi="Consolas"/>
@@ -10512,7 +10095,7 @@
           <w:sz w:val="21"/>
           <w:szCs w:val="21"/>
         </w:rPr>
-        <w:t>3fv</w:t>
+        <w:t>flatten</w:t>
       </w:r>
       <w:r>
         <w:rPr>
@@ -10523,7 +10106,6 @@
         </w:rPr>
         <w:t>(</w:t>
       </w:r>
-      <w:proofErr w:type="spellStart"/>
       <w:r>
         <w:rPr>
           <w:rFonts w:ascii="Consolas" w:hAnsi="Consolas"/>
@@ -10531,65 +10113,8 @@
           <w:sz w:val="21"/>
           <w:szCs w:val="21"/>
         </w:rPr>
-        <w:t>normalMatrixLoc</w:t>
-      </w:r>
-      <w:proofErr w:type="spellEnd"/>
-      <w:r>
-        <w:rPr>
-          <w:rFonts w:ascii="Consolas" w:hAnsi="Consolas"/>
-          <w:color w:val="CCCCCC"/>
-          <w:sz w:val="21"/>
-          <w:szCs w:val="21"/>
-        </w:rPr>
-        <w:t xml:space="preserve">, </w:t>
-      </w:r>
-      <w:r>
-        <w:rPr>
-          <w:rFonts w:ascii="Consolas" w:hAnsi="Consolas"/>
-          <w:color w:val="569CD6"/>
-          <w:sz w:val="21"/>
-          <w:szCs w:val="21"/>
-        </w:rPr>
-        <w:t>false</w:t>
-      </w:r>
-      <w:r>
-        <w:rPr>
-          <w:rFonts w:ascii="Consolas" w:hAnsi="Consolas"/>
-          <w:color w:val="CCCCCC"/>
-          <w:sz w:val="21"/>
-          <w:szCs w:val="21"/>
-        </w:rPr>
-        <w:t xml:space="preserve">, </w:t>
-      </w:r>
-      <w:r>
-        <w:rPr>
-          <w:rFonts w:ascii="Consolas" w:hAnsi="Consolas"/>
-          <w:color w:val="DCDCAA"/>
-          <w:sz w:val="21"/>
-          <w:szCs w:val="21"/>
-        </w:rPr>
-        <w:t>flatten</w:t>
-      </w:r>
-      <w:r>
-        <w:rPr>
-          <w:rFonts w:ascii="Consolas" w:hAnsi="Consolas"/>
-          <w:color w:val="CCCCCC"/>
-          <w:sz w:val="21"/>
-          <w:szCs w:val="21"/>
-        </w:rPr>
-        <w:t>(</w:t>
-      </w:r>
-      <w:proofErr w:type="spellStart"/>
-      <w:r>
-        <w:rPr>
-          <w:rFonts w:ascii="Consolas" w:hAnsi="Consolas"/>
-          <w:color w:val="9CDCFE"/>
-          <w:sz w:val="21"/>
-          <w:szCs w:val="21"/>
-        </w:rPr>
         <w:t>normalMatrix</w:t>
       </w:r>
-      <w:proofErr w:type="spellEnd"/>
       <w:r>
         <w:rPr>
           <w:rFonts w:ascii="Consolas" w:hAnsi="Consolas"/>
@@ -10639,27 +10164,7 @@
           <w:sz w:val="21"/>
           <w:szCs w:val="21"/>
         </w:rPr>
-        <w:t xml:space="preserve">// Render the face as 2 triangles (6 vertices total) using the </w:t>
-      </w:r>
-      <w:proofErr w:type="spellStart"/>
-      <w:r>
-        <w:rPr>
-          <w:rFonts w:ascii="Consolas" w:hAnsi="Consolas"/>
-          <w:color w:val="6A9955"/>
-          <w:sz w:val="21"/>
-          <w:szCs w:val="21"/>
-        </w:rPr>
-        <w:t>drawArrays</w:t>
-      </w:r>
-      <w:proofErr w:type="spellEnd"/>
-      <w:r>
-        <w:rPr>
-          <w:rFonts w:ascii="Consolas" w:hAnsi="Consolas"/>
-          <w:color w:val="6A9955"/>
-          <w:sz w:val="21"/>
-          <w:szCs w:val="21"/>
-        </w:rPr>
-        <w:t xml:space="preserve"> </w:t>
+        <w:t xml:space="preserve">// Render the face as 2 triangles (6 vertices total) using the drawArrays </w:t>
       </w:r>
     </w:p>
     <w:p>
@@ -10703,8 +10208,6 @@
         </w:rPr>
         <w:t xml:space="preserve">    </w:t>
       </w:r>
-      <w:proofErr w:type="spellStart"/>
-      <w:proofErr w:type="gramStart"/>
       <w:r>
         <w:rPr>
           <w:rFonts w:ascii="Consolas" w:hAnsi="Consolas"/>
@@ -10732,8 +10235,6 @@
         </w:rPr>
         <w:t>drawArrays</w:t>
       </w:r>
-      <w:proofErr w:type="spellEnd"/>
-      <w:proofErr w:type="gramEnd"/>
       <w:r>
         <w:rPr>
           <w:rFonts w:ascii="Consolas" w:hAnsi="Consolas"/>
@@ -10743,7 +10244,6 @@
         </w:rPr>
         <w:t>(</w:t>
       </w:r>
-      <w:proofErr w:type="spellStart"/>
       <w:r>
         <w:rPr>
           <w:rFonts w:ascii="Consolas" w:hAnsi="Consolas"/>
@@ -10771,7 +10271,6 @@
         </w:rPr>
         <w:t>TRIANGLES</w:t>
       </w:r>
-      <w:proofErr w:type="spellEnd"/>
       <w:r>
         <w:rPr>
           <w:rFonts w:ascii="Consolas" w:hAnsi="Consolas"/>
@@ -10853,19 +10352,11 @@
           <w:color w:val="343A3F"/>
         </w:rPr>
       </w:pPr>
-      <w:proofErr w:type="gramStart"/>
-      <w:r>
-        <w:rPr>
-          <w:color w:val="343A3F"/>
-        </w:rPr>
-        <w:t>The final result</w:t>
-      </w:r>
-      <w:proofErr w:type="gramEnd"/>
-      <w:r>
-        <w:rPr>
-          <w:color w:val="343A3F"/>
-        </w:rPr>
-        <w:t xml:space="preserve"> of the Painter’s Algorithm implementation is that the cube's faces render correctly without overlapping; see Figure 2.</w:t>
+      <w:r>
+        <w:rPr>
+          <w:color w:val="343A3F"/>
+        </w:rPr>
+        <w:t>The final result of the Painter’s Algorithm implementation is that the cube's faces render correctly without overlapping; see Figure 2.</w:t>
       </w:r>
     </w:p>
     <w:p>
@@ -10933,7 +10424,7 @@
                     </pic:cNvPicPr>
                   </pic:nvPicPr>
                   <pic:blipFill rotWithShape="1">
-                    <a:blip r:embed="rId10">
+                    <a:blip r:embed="rId11">
                       <a:extLst>
                         <a:ext uri="{28A0092B-C50C-407E-A947-70E740481C1C}">
                           <a14:useLocalDpi xmlns:a14="http://schemas.microsoft.com/office/drawing/2010/main" val="0"/>
@@ -11165,35 +10656,50 @@
         <w:rPr>
           <w:color w:val="343A3F"/>
         </w:rPr>
-        <w:t xml:space="preserve"> The code for this assignment can be found </w:t>
-      </w:r>
-      <w:proofErr w:type="gramStart"/>
-      <w:r>
-        <w:rPr>
-          <w:color w:val="343A3F"/>
-        </w:rPr>
-        <w:t>here:…</w:t>
-      </w:r>
-      <w:proofErr w:type="gramEnd"/>
-      <w:r>
-        <w:rPr>
-          <w:color w:val="343A3F"/>
-        </w:rPr>
-        <w:t xml:space="preserve">. A video showcasing the project can be found </w:t>
-      </w:r>
-      <w:proofErr w:type="gramStart"/>
-      <w:r>
-        <w:rPr>
-          <w:color w:val="343A3F"/>
-        </w:rPr>
-        <w:t>here:…</w:t>
-      </w:r>
-      <w:proofErr w:type="gramEnd"/>
-      <w:r>
-        <w:rPr>
-          <w:color w:val="343A3F"/>
-        </w:rPr>
-        <w:t>. The figure</w:t>
+        <w:t xml:space="preserve"> The code for this assignment can be found here</w:t>
+      </w:r>
+      <w:r>
+        <w:rPr>
+          <w:color w:val="343A3F"/>
+        </w:rPr>
+        <w:t xml:space="preserve">: </w:t>
+      </w:r>
+      <w:hyperlink r:id="rId12" w:history="1">
+        <w:r>
+          <w:rPr>
+            <w:rStyle w:val="Hyperlink"/>
+          </w:rPr>
+          <w:t>Rotating Cube GitHub</w:t>
+        </w:r>
+      </w:hyperlink>
+      <w:r>
+        <w:rPr>
+          <w:color w:val="343A3F"/>
+        </w:rPr>
+        <w:t>. A video showcasing the project can be found here:</w:t>
+      </w:r>
+      <w:r>
+        <w:t xml:space="preserve"> </w:t>
+      </w:r>
+      <w:hyperlink r:id="rId13" w:history="1">
+        <w:r>
+          <w:rPr>
+            <w:rStyle w:val="Hyperlink"/>
+          </w:rPr>
+          <w:t>Projection Lighting and Painter's Algorithm of a 3D Rotating Cube - WebGL</w:t>
+        </w:r>
+      </w:hyperlink>
+      <w:r>
+        <w:rPr>
+          <w:color w:val="343A3F"/>
+        </w:rPr>
+        <w:t>.</w:t>
+      </w:r>
+      <w:r>
+        <w:rPr>
+          <w:color w:val="343A3F"/>
+        </w:rPr>
+        <w:t xml:space="preserve"> The figure</w:t>
       </w:r>
       <w:r>
         <w:rPr>
@@ -11207,14 +10713,12 @@
         </w:rPr>
         <w:t xml:space="preserve"> below </w:t>
       </w:r>
-      <w:proofErr w:type="gramStart"/>
-      <w:r>
-        <w:rPr>
-          <w:color w:val="343A3F"/>
-        </w:rPr>
-        <w:t>showcases</w:t>
-      </w:r>
-      <w:proofErr w:type="gramEnd"/>
+      <w:r>
+        <w:rPr>
+          <w:color w:val="343A3F"/>
+        </w:rPr>
+        <w:t>showcase</w:t>
+      </w:r>
       <w:r>
         <w:rPr>
           <w:color w:val="343A3F"/>
@@ -11257,7 +10761,7 @@
           <w:noProof/>
         </w:rPr>
         <w:drawing>
-          <wp:anchor distT="0" distB="0" distL="114300" distR="114300" simplePos="0" relativeHeight="251659264" behindDoc="0" locked="0" layoutInCell="1" allowOverlap="1" wp14:anchorId="7349700E" wp14:editId="01E62000">
+          <wp:anchor distT="0" distB="0" distL="114300" distR="114300" simplePos="0" relativeHeight="251659264" behindDoc="0" locked="0" layoutInCell="1" allowOverlap="1" wp14:anchorId="7349700E" wp14:editId="04B73091">
             <wp:simplePos x="0" y="0"/>
             <wp:positionH relativeFrom="margin">
               <wp:align>left</wp:align>
@@ -11265,8 +10769,8 @@
             <wp:positionV relativeFrom="paragraph">
               <wp:posOffset>278765</wp:posOffset>
             </wp:positionV>
-            <wp:extent cx="2400300" cy="3730625"/>
-            <wp:effectExtent l="0" t="0" r="0" b="3175"/>
+            <wp:extent cx="2261870" cy="3515995"/>
+            <wp:effectExtent l="0" t="0" r="5080" b="8255"/>
             <wp:wrapSquare wrapText="bothSides"/>
             <wp:docPr id="1276588498" name="Picture 6" descr="A screenshot of a computer screen&#10;&#10;Description automatically generated"/>
             <wp:cNvGraphicFramePr>
@@ -11282,7 +10786,7 @@
                     </pic:cNvPicPr>
                   </pic:nvPicPr>
                   <pic:blipFill rotWithShape="1">
-                    <a:blip r:embed="rId11">
+                    <a:blip r:embed="rId14">
                       <a:extLst>
                         <a:ext uri="{28A0092B-C50C-407E-A947-70E740481C1C}">
                           <a14:useLocalDpi xmlns:a14="http://schemas.microsoft.com/office/drawing/2010/main" val="0"/>
@@ -11295,7 +10799,7 @@
                   <pic:spPr bwMode="auto">
                     <a:xfrm>
                       <a:off x="0" y="0"/>
-                      <a:ext cx="2421210" cy="3763533"/>
+                      <a:ext cx="2297789" cy="3571689"/>
                     </a:xfrm>
                     <a:prstGeom prst="rect">
                       <a:avLst/>
@@ -11400,22 +10904,6 @@
       <w:pPr>
         <w:spacing w:line="480" w:lineRule="auto"/>
         <w:rPr>
-          <w:color w:val="343A3F"/>
-        </w:rPr>
-      </w:pPr>
-    </w:p>
-    <w:p>
-      <w:pPr>
-        <w:spacing w:line="480" w:lineRule="auto"/>
-        <w:rPr>
-          <w:color w:val="343A3F"/>
-        </w:rPr>
-      </w:pPr>
-    </w:p>
-    <w:p>
-      <w:pPr>
-        <w:spacing w:line="480" w:lineRule="auto"/>
-        <w:rPr>
           <w:i/>
           <w:iCs/>
           <w:color w:val="343A3F"/>
@@ -11426,15 +10914,25 @@
       <w:pPr>
         <w:spacing w:line="480" w:lineRule="auto"/>
         <w:rPr>
-          <w:color w:val="343A3F"/>
-        </w:rPr>
-      </w:pPr>
-      <w:r>
-        <w:rPr>
           <w:i/>
           <w:iCs/>
           <w:color w:val="343A3F"/>
         </w:rPr>
+      </w:pPr>
+    </w:p>
+    <w:p>
+      <w:pPr>
+        <w:spacing w:line="480" w:lineRule="auto"/>
+        <w:rPr>
+          <w:color w:val="343A3F"/>
+        </w:rPr>
+      </w:pPr>
+      <w:r>
+        <w:rPr>
+          <w:i/>
+          <w:iCs/>
+          <w:color w:val="343A3F"/>
+        </w:rPr>
         <w:t>Note:</w:t>
       </w:r>
       <w:r>
@@ -11442,6 +10940,12 @@
           <w:color w:val="343A3F"/>
         </w:rPr>
         <w:t xml:space="preserve"> the program implements an orthographic projection of a 3D rotating cube without lighting.</w:t>
+      </w:r>
+      <w:r>
+        <w:rPr>
+          <w:color w:val="343A3F"/>
+        </w:rPr>
+        <w:t xml:space="preserve"> </w:t>
       </w:r>
     </w:p>
     <w:p>
@@ -11524,7 +11028,7 @@
                     <pic:cNvPicPr/>
                   </pic:nvPicPr>
                   <pic:blipFill>
-                    <a:blip r:embed="rId12"/>
+                    <a:blip r:embed="rId15"/>
                     <a:stretch>
                       <a:fillRect/>
                     </a:stretch>
@@ -11635,28 +11139,20 @@
         </w:rPr>
         <w:t xml:space="preserve"> were added to the interactive viewer. The code for this version can be found here: </w:t>
       </w:r>
-      <w:proofErr w:type="spellStart"/>
-      <w:r>
-        <w:rPr>
-          <w:color w:val="343A3F"/>
-        </w:rPr>
-        <w:t>cubeToggle</w:t>
-      </w:r>
-      <w:proofErr w:type="spellEnd"/>
+      <w:hyperlink r:id="rId16" w:history="1">
+        <w:r>
+          <w:rPr>
+            <w:rStyle w:val="Hyperlink"/>
+          </w:rPr>
+          <w:t>Portfolio-Milestone Cube Toggle GitHub</w:t>
+        </w:r>
+      </w:hyperlink>
       <w:r>
         <w:rPr>
           <w:color w:val="343A3F"/>
         </w:rPr>
         <w:t xml:space="preserve">. The figures below illustrate the toggle functionality between projections and the off-and-on lighting functionality. </w:t>
       </w:r>
-    </w:p>
-    <w:p>
-      <w:pPr>
-        <w:spacing w:line="480" w:lineRule="auto"/>
-        <w:rPr>
-          <w:color w:val="343A3F"/>
-        </w:rPr>
-      </w:pPr>
     </w:p>
     <w:p>
       <w:pPr>
@@ -11754,7 +11250,7 @@
                     <pic:cNvPicPr/>
                   </pic:nvPicPr>
                   <pic:blipFill>
-                    <a:blip r:embed="rId13"/>
+                    <a:blip r:embed="rId17"/>
                     <a:stretch>
                       <a:fillRect/>
                     </a:stretch>
@@ -11806,21 +11302,7 @@
         <w:rPr>
           <w:color w:val="343A3F"/>
         </w:rPr>
-        <w:t xml:space="preserve">lighting turned on and off by using the buttons ‘Turn Off Lighting’ and ‘Turn </w:t>
-      </w:r>
-      <w:proofErr w:type="gramStart"/>
-      <w:r>
-        <w:rPr>
-          <w:color w:val="343A3F"/>
-        </w:rPr>
-        <w:t>On</w:t>
-      </w:r>
-      <w:proofErr w:type="gramEnd"/>
-      <w:r>
-        <w:rPr>
-          <w:color w:val="343A3F"/>
-        </w:rPr>
-        <w:t xml:space="preserve"> Lighting’ functionality.</w:t>
+        <w:t>lighting turned on and off by using the buttons ‘Turn Off Lighting’ and ‘Turn On Lighting’ functionality.</w:t>
       </w:r>
     </w:p>
     <w:p>
@@ -11885,16 +11367,16 @@
           <w:noProof/>
         </w:rPr>
         <w:drawing>
-          <wp:anchor distT="0" distB="0" distL="114300" distR="114300" simplePos="0" relativeHeight="251661312" behindDoc="0" locked="0" layoutInCell="1" allowOverlap="1" wp14:anchorId="12754593" wp14:editId="77418CCE">
+          <wp:anchor distT="0" distB="0" distL="114300" distR="114300" simplePos="0" relativeHeight="251661312" behindDoc="0" locked="0" layoutInCell="1" allowOverlap="1" wp14:anchorId="12754593" wp14:editId="37D7FD49">
             <wp:simplePos x="0" y="0"/>
-            <wp:positionH relativeFrom="column">
-              <wp:posOffset>2728913</wp:posOffset>
+            <wp:positionH relativeFrom="margin">
+              <wp:posOffset>2671127</wp:posOffset>
             </wp:positionH>
             <wp:positionV relativeFrom="paragraph">
-              <wp:posOffset>349567</wp:posOffset>
+              <wp:posOffset>329565</wp:posOffset>
             </wp:positionV>
-            <wp:extent cx="2647950" cy="4548223"/>
-            <wp:effectExtent l="0" t="0" r="0" b="5080"/>
+            <wp:extent cx="2689225" cy="4619625"/>
+            <wp:effectExtent l="0" t="0" r="0" b="0"/>
             <wp:wrapNone/>
             <wp:docPr id="710493121" name="Picture 14"/>
             <wp:cNvGraphicFramePr>
@@ -11910,7 +11392,7 @@
                     </pic:cNvPicPr>
                   </pic:nvPicPr>
                   <pic:blipFill rotWithShape="1">
-                    <a:blip r:embed="rId14">
+                    <a:blip r:embed="rId18">
                       <a:extLst>
                         <a:ext uri="{28A0092B-C50C-407E-A947-70E740481C1C}">
                           <a14:useLocalDpi xmlns:a14="http://schemas.microsoft.com/office/drawing/2010/main" val="0"/>
@@ -11923,7 +11405,7 @@
                   <pic:spPr bwMode="auto">
                     <a:xfrm>
                       <a:off x="0" y="0"/>
-                      <a:ext cx="2662435" cy="4573103"/>
+                      <a:ext cx="2689225" cy="4619625"/>
                     </a:xfrm>
                     <a:prstGeom prst="rect">
                       <a:avLst/>
@@ -11952,43 +11434,19 @@
       </w:r>
       <w:r>
         <w:rPr>
-          <w:i/>
-          <w:iCs/>
-          <w:color w:val="343A3F"/>
-        </w:rPr>
-        <w:t xml:space="preserve">Toggle </w:t>
-      </w:r>
-      <w:r>
-        <w:rPr>
-          <w:i/>
-          <w:iCs/>
-          <w:color w:val="343A3F"/>
-        </w:rPr>
-        <w:t xml:space="preserve">Projections and Radius Slider </w:t>
-      </w:r>
-    </w:p>
-    <w:p>
-      <w:pPr>
-        <w:spacing w:line="480" w:lineRule="auto"/>
-        <w:rPr>
-          <w:color w:val="343A3F"/>
-        </w:rPr>
-      </w:pPr>
-      <w:r>
-        <w:rPr>
           <w:noProof/>
         </w:rPr>
         <w:drawing>
-          <wp:anchor distT="0" distB="0" distL="114300" distR="114300" simplePos="0" relativeHeight="251660288" behindDoc="0" locked="0" layoutInCell="1" allowOverlap="1" wp14:anchorId="640A115C" wp14:editId="323F4A9E">
+          <wp:anchor distT="0" distB="0" distL="114300" distR="114300" simplePos="0" relativeHeight="251660288" behindDoc="0" locked="0" layoutInCell="1" allowOverlap="1" wp14:anchorId="640A115C" wp14:editId="4F96473B">
             <wp:simplePos x="0" y="0"/>
-            <wp:positionH relativeFrom="column">
-              <wp:posOffset>0</wp:posOffset>
+            <wp:positionH relativeFrom="margin">
+              <wp:posOffset>-28575</wp:posOffset>
             </wp:positionH>
             <wp:positionV relativeFrom="paragraph">
-              <wp:posOffset>-952</wp:posOffset>
+              <wp:posOffset>349568</wp:posOffset>
             </wp:positionV>
-            <wp:extent cx="2719388" cy="4716010"/>
-            <wp:effectExtent l="0" t="0" r="5080" b="8890"/>
+            <wp:extent cx="2686050" cy="4658195"/>
+            <wp:effectExtent l="0" t="0" r="0" b="9525"/>
             <wp:wrapNone/>
             <wp:docPr id="1369487420" name="Picture 13"/>
             <wp:cNvGraphicFramePr>
@@ -12004,7 +11462,7 @@
                     </pic:cNvPicPr>
                   </pic:nvPicPr>
                   <pic:blipFill rotWithShape="1">
-                    <a:blip r:embed="rId15">
+                    <a:blip r:embed="rId19">
                       <a:extLst>
                         <a:ext uri="{28A0092B-C50C-407E-A947-70E740481C1C}">
                           <a14:useLocalDpi xmlns:a14="http://schemas.microsoft.com/office/drawing/2010/main" val="0"/>
@@ -12017,7 +11475,7 @@
                   <pic:spPr bwMode="auto">
                     <a:xfrm>
                       <a:off x="0" y="0"/>
-                      <a:ext cx="2719388" cy="4716010"/>
+                      <a:ext cx="2690979" cy="4666743"/>
                     </a:xfrm>
                     <a:prstGeom prst="rect">
                       <a:avLst/>
@@ -12035,127 +11493,157 @@
                 </pic:pic>
               </a:graphicData>
             </a:graphic>
+            <wp14:sizeRelH relativeFrom="margin">
+              <wp14:pctWidth>0</wp14:pctWidth>
+            </wp14:sizeRelH>
+            <wp14:sizeRelV relativeFrom="margin">
+              <wp14:pctHeight>0</wp14:pctHeight>
+            </wp14:sizeRelV>
           </wp:anchor>
         </w:drawing>
       </w:r>
-    </w:p>
-    <w:p>
-      <w:pPr>
-        <w:spacing w:line="480" w:lineRule="auto"/>
-        <w:rPr>
-          <w:color w:val="343A3F"/>
-        </w:rPr>
-      </w:pPr>
-    </w:p>
-    <w:p>
-      <w:pPr>
-        <w:spacing w:line="480" w:lineRule="auto"/>
-        <w:rPr>
-          <w:color w:val="343A3F"/>
-        </w:rPr>
-      </w:pPr>
-    </w:p>
-    <w:p>
-      <w:pPr>
-        <w:spacing w:line="480" w:lineRule="auto"/>
-        <w:rPr>
-          <w:color w:val="343A3F"/>
-        </w:rPr>
-      </w:pPr>
-    </w:p>
-    <w:p>
-      <w:pPr>
-        <w:spacing w:line="480" w:lineRule="auto"/>
-        <w:rPr>
-          <w:noProof/>
-        </w:rPr>
-      </w:pPr>
-    </w:p>
-    <w:p>
-      <w:pPr>
-        <w:spacing w:line="480" w:lineRule="auto"/>
-        <w:rPr>
-          <w:color w:val="343A3F"/>
-        </w:rPr>
-      </w:pPr>
-    </w:p>
-    <w:p>
-      <w:pPr>
-        <w:spacing w:line="480" w:lineRule="auto"/>
-        <w:rPr>
-          <w:color w:val="343A3F"/>
-        </w:rPr>
-      </w:pPr>
-    </w:p>
-    <w:p>
-      <w:pPr>
-        <w:spacing w:line="480" w:lineRule="auto"/>
-        <w:rPr>
-          <w:color w:val="343A3F"/>
-        </w:rPr>
-      </w:pPr>
-    </w:p>
-    <w:p>
-      <w:pPr>
-        <w:spacing w:line="480" w:lineRule="auto"/>
-        <w:rPr>
-          <w:color w:val="343A3F"/>
-        </w:rPr>
-      </w:pPr>
-    </w:p>
-    <w:p>
-      <w:pPr>
-        <w:spacing w:line="480" w:lineRule="auto"/>
-        <w:rPr>
-          <w:color w:val="343A3F"/>
-        </w:rPr>
-      </w:pPr>
-    </w:p>
-    <w:p>
-      <w:pPr>
-        <w:spacing w:line="480" w:lineRule="auto"/>
-        <w:rPr>
-          <w:color w:val="343A3F"/>
-        </w:rPr>
-      </w:pPr>
-    </w:p>
-    <w:p>
-      <w:pPr>
-        <w:spacing w:line="480" w:lineRule="auto"/>
-        <w:rPr>
-          <w:color w:val="343A3F"/>
-        </w:rPr>
-      </w:pPr>
-    </w:p>
-    <w:p>
-      <w:pPr>
-        <w:spacing w:line="480" w:lineRule="auto"/>
-        <w:rPr>
-          <w:color w:val="343A3F"/>
-        </w:rPr>
-      </w:pPr>
-    </w:p>
-    <w:p>
-      <w:pPr>
-        <w:spacing w:line="480" w:lineRule="auto"/>
-        <w:rPr>
-          <w:color w:val="343A3F"/>
-        </w:rPr>
-      </w:pPr>
-    </w:p>
-    <w:p>
-      <w:pPr>
-        <w:spacing w:line="480" w:lineRule="auto"/>
-        <w:rPr>
-          <w:color w:val="343A3F"/>
-        </w:rPr>
-      </w:pPr>
       <w:r>
         <w:rPr>
           <w:i/>
           <w:iCs/>
           <w:color w:val="343A3F"/>
         </w:rPr>
+        <w:t xml:space="preserve">Toggle </w:t>
+      </w:r>
+      <w:r>
+        <w:rPr>
+          <w:i/>
+          <w:iCs/>
+          <w:color w:val="343A3F"/>
+        </w:rPr>
+        <w:t xml:space="preserve">Projections and Radius Slider </w:t>
+      </w:r>
+    </w:p>
+    <w:p>
+      <w:pPr>
+        <w:spacing w:line="480" w:lineRule="auto"/>
+        <w:rPr>
+          <w:color w:val="343A3F"/>
+        </w:rPr>
+      </w:pPr>
+    </w:p>
+    <w:p>
+      <w:pPr>
+        <w:spacing w:line="480" w:lineRule="auto"/>
+        <w:rPr>
+          <w:color w:val="343A3F"/>
+        </w:rPr>
+      </w:pPr>
+    </w:p>
+    <w:p>
+      <w:pPr>
+        <w:spacing w:line="480" w:lineRule="auto"/>
+        <w:rPr>
+          <w:color w:val="343A3F"/>
+        </w:rPr>
+      </w:pPr>
+    </w:p>
+    <w:p>
+      <w:pPr>
+        <w:spacing w:line="480" w:lineRule="auto"/>
+        <w:rPr>
+          <w:color w:val="343A3F"/>
+        </w:rPr>
+      </w:pPr>
+    </w:p>
+    <w:p>
+      <w:pPr>
+        <w:spacing w:line="480" w:lineRule="auto"/>
+        <w:rPr>
+          <w:noProof/>
+        </w:rPr>
+      </w:pPr>
+    </w:p>
+    <w:p>
+      <w:pPr>
+        <w:spacing w:line="480" w:lineRule="auto"/>
+        <w:rPr>
+          <w:color w:val="343A3F"/>
+        </w:rPr>
+      </w:pPr>
+    </w:p>
+    <w:p>
+      <w:pPr>
+        <w:spacing w:line="480" w:lineRule="auto"/>
+        <w:rPr>
+          <w:color w:val="343A3F"/>
+        </w:rPr>
+      </w:pPr>
+    </w:p>
+    <w:p>
+      <w:pPr>
+        <w:spacing w:line="480" w:lineRule="auto"/>
+        <w:rPr>
+          <w:color w:val="343A3F"/>
+        </w:rPr>
+      </w:pPr>
+    </w:p>
+    <w:p>
+      <w:pPr>
+        <w:spacing w:line="480" w:lineRule="auto"/>
+        <w:rPr>
+          <w:color w:val="343A3F"/>
+        </w:rPr>
+      </w:pPr>
+    </w:p>
+    <w:p>
+      <w:pPr>
+        <w:spacing w:line="480" w:lineRule="auto"/>
+        <w:rPr>
+          <w:color w:val="343A3F"/>
+        </w:rPr>
+      </w:pPr>
+    </w:p>
+    <w:p>
+      <w:pPr>
+        <w:spacing w:line="480" w:lineRule="auto"/>
+        <w:rPr>
+          <w:color w:val="343A3F"/>
+        </w:rPr>
+      </w:pPr>
+    </w:p>
+    <w:p>
+      <w:pPr>
+        <w:spacing w:line="480" w:lineRule="auto"/>
+        <w:rPr>
+          <w:color w:val="343A3F"/>
+        </w:rPr>
+      </w:pPr>
+    </w:p>
+    <w:p>
+      <w:pPr>
+        <w:spacing w:line="480" w:lineRule="auto"/>
+        <w:rPr>
+          <w:color w:val="343A3F"/>
+        </w:rPr>
+      </w:pPr>
+    </w:p>
+    <w:p>
+      <w:pPr>
+        <w:spacing w:line="480" w:lineRule="auto"/>
+        <w:rPr>
+          <w:color w:val="343A3F"/>
+        </w:rPr>
+      </w:pPr>
+    </w:p>
+    <w:p>
+      <w:pPr>
+        <w:spacing w:line="480" w:lineRule="auto"/>
+        <w:rPr>
+          <w:color w:val="343A3F"/>
+        </w:rPr>
+      </w:pPr>
+      <w:r>
+        <w:rPr>
+          <w:i/>
+          <w:iCs/>
+          <w:color w:val="343A3F"/>
+        </w:rPr>
         <w:t>Note:</w:t>
       </w:r>
       <w:r>
@@ -12272,196 +11760,176 @@
         </w:rPr>
         <w:t xml:space="preserve">. In my </w:t>
       </w:r>
-      <w:proofErr w:type="gramStart"/>
-      <w:r>
-        <w:rPr>
-          <w:color w:val="343A3F"/>
-        </w:rPr>
-        <w:t>video,…</w:t>
-      </w:r>
-      <w:proofErr w:type="gramEnd"/>
-      <w:r>
-        <w:rPr>
-          <w:color w:val="343A3F"/>
-        </w:rPr>
-        <w:t>, I explain the difference between the two projections, and in my video, … , I  explain in detailed viewing and the orthographic projection.</w:t>
+      <w:r>
+        <w:rPr>
+          <w:color w:val="343A3F"/>
+        </w:rPr>
+        <w:t>video,</w:t>
+      </w:r>
+      <w:r>
+        <w:rPr>
+          <w:color w:val="343A3F"/>
+        </w:rPr>
+        <w:t xml:space="preserve"> </w:t>
+      </w:r>
+      <w:hyperlink r:id="rId20" w:history="1">
+        <w:r>
+          <w:rPr>
+            <w:rStyle w:val="Hyperlink"/>
+          </w:rPr>
+          <w:t>Projection Lighting and Painter's Algorithm of a 3D Rotating Cube - WebGL</w:t>
+        </w:r>
+      </w:hyperlink>
+      <w:r>
+        <w:rPr>
+          <w:color w:val="343A3F"/>
+        </w:rPr>
+        <w:t>,</w:t>
+      </w:r>
+      <w:r>
+        <w:rPr>
+          <w:color w:val="343A3F"/>
+        </w:rPr>
+        <w:t xml:space="preserve"> I explain the difference between the two projections, and in my </w:t>
+      </w:r>
+      <w:r>
+        <w:rPr>
+          <w:color w:val="343A3F"/>
+        </w:rPr>
+        <w:t>video,</w:t>
+      </w:r>
+      <w:r>
+        <w:rPr>
+          <w:rFonts w:ascii="Segoe UI" w:hAnsi="Segoe UI" w:cs="Segoe UI"/>
+          <w:color w:val="F0F6FC"/>
+        </w:rPr>
+        <w:t xml:space="preserve"> </w:t>
+      </w:r>
+      <w:r>
+        <w:rPr>
+          <w:color w:val="343A3F"/>
+        </w:rPr>
+        <w:t> </w:t>
+      </w:r>
+      <w:hyperlink r:id="rId21" w:history="1">
+        <w:r>
+          <w:rPr>
+            <w:rStyle w:val="Hyperlink"/>
+          </w:rPr>
+          <w:t>Orthographic Projection 3D Rotating Cube</w:t>
+        </w:r>
+      </w:hyperlink>
+      <w:r>
+        <w:rPr>
+          <w:color w:val="343A3F"/>
+        </w:rPr>
+        <w:t>,</w:t>
+      </w:r>
+      <w:r>
+        <w:rPr>
+          <w:color w:val="343A3F"/>
+        </w:rPr>
+        <w:t xml:space="preserve"> I  explain in </w:t>
+      </w:r>
+      <w:r>
+        <w:rPr>
+          <w:color w:val="343A3F"/>
+        </w:rPr>
+        <w:t>detail</w:t>
+      </w:r>
+      <w:r>
+        <w:rPr>
+          <w:color w:val="343A3F"/>
+        </w:rPr>
+        <w:t xml:space="preserve"> viewing and the orthographic projection.</w:t>
       </w:r>
     </w:p>
     <w:p>
       <w:pPr>
         <w:spacing w:line="480" w:lineRule="auto"/>
-        <w:rPr>
-          <w:color w:val="343A3F"/>
-        </w:rPr>
-      </w:pPr>
+        <w:ind w:firstLine="720"/>
+        <w:jc w:val="center"/>
+        <w:rPr>
+          <w:b/>
+          <w:bCs/>
+          <w:color w:val="343A3F"/>
+        </w:rPr>
+      </w:pPr>
+      <w:r>
+        <w:rPr>
+          <w:b/>
+          <w:bCs/>
+          <w:color w:val="343A3F"/>
+        </w:rPr>
+        <w:t xml:space="preserve">Final </w:t>
+      </w:r>
+      <w:r>
+        <w:rPr>
+          <w:b/>
+          <w:bCs/>
+          <w:color w:val="343A3F"/>
+        </w:rPr>
+        <w:t>T</w:t>
+      </w:r>
+      <w:r>
+        <w:rPr>
+          <w:b/>
+          <w:bCs/>
+          <w:color w:val="343A3F"/>
+        </w:rPr>
+        <w:t>houghts</w:t>
+      </w:r>
     </w:p>
     <w:p>
       <w:pPr>
         <w:spacing w:line="480" w:lineRule="auto"/>
-        <w:rPr>
-          <w:color w:val="343A3F"/>
-        </w:rPr>
-      </w:pPr>
-    </w:p>
-    <w:p>
-      <w:pPr>
-        <w:spacing w:line="480" w:lineRule="auto"/>
-        <w:rPr>
-          <w:color w:val="343A3F"/>
-        </w:rPr>
-      </w:pPr>
-    </w:p>
-    <w:p>
-      <w:pPr>
-        <w:spacing w:line="480" w:lineRule="auto"/>
-        <w:rPr>
-          <w:color w:val="343A3F"/>
-        </w:rPr>
-      </w:pPr>
-    </w:p>
-    <w:p>
-      <w:pPr>
-        <w:spacing w:line="480" w:lineRule="auto"/>
-        <w:rPr>
-          <w:color w:val="343A3F"/>
-        </w:rPr>
-      </w:pPr>
-    </w:p>
-    <w:p>
-      <w:pPr>
-        <w:spacing w:line="480" w:lineRule="auto"/>
-        <w:rPr>
-          <w:color w:val="343A3F"/>
-        </w:rPr>
-      </w:pPr>
-    </w:p>
-    <w:p>
-      <w:pPr>
-        <w:spacing w:line="480" w:lineRule="auto"/>
-        <w:rPr>
-          <w:color w:val="343A3F"/>
-        </w:rPr>
-      </w:pPr>
-    </w:p>
-    <w:p>
-      <w:pPr>
-        <w:spacing w:line="480" w:lineRule="auto"/>
-        <w:rPr>
-          <w:color w:val="343A3F"/>
-        </w:rPr>
-      </w:pPr>
-    </w:p>
-    <w:p>
-      <w:pPr>
-        <w:spacing w:line="480" w:lineRule="auto"/>
-        <w:rPr>
-          <w:color w:val="343A3F"/>
-        </w:rPr>
-      </w:pPr>
-    </w:p>
-    <w:p>
-      <w:pPr>
-        <w:spacing w:line="480" w:lineRule="auto"/>
-        <w:rPr>
-          <w:color w:val="343A3F"/>
-        </w:rPr>
-      </w:pPr>
-    </w:p>
-    <w:p>
-      <w:pPr>
-        <w:spacing w:line="480" w:lineRule="auto"/>
-        <w:rPr>
-          <w:color w:val="343A3F"/>
-        </w:rPr>
-      </w:pPr>
-    </w:p>
-    <w:p>
-      <w:pPr>
-        <w:spacing w:line="480" w:lineRule="auto"/>
-        <w:rPr>
-          <w:color w:val="343A3F"/>
-        </w:rPr>
-      </w:pPr>
-    </w:p>
-    <w:p>
-      <w:pPr>
-        <w:spacing w:line="480" w:lineRule="auto"/>
-        <w:rPr>
-          <w:color w:val="343A3F"/>
-        </w:rPr>
-      </w:pPr>
-    </w:p>
-    <w:p>
-      <w:pPr>
-        <w:spacing w:line="480" w:lineRule="auto"/>
-        <w:rPr>
-          <w:color w:val="343A3F"/>
-        </w:rPr>
-      </w:pPr>
-    </w:p>
-    <w:p>
-      <w:pPr>
-        <w:spacing w:line="480" w:lineRule="auto"/>
-        <w:rPr>
-          <w:color w:val="343A3F"/>
-        </w:rPr>
-      </w:pPr>
-    </w:p>
-    <w:p>
-      <w:pPr>
-        <w:spacing w:line="480" w:lineRule="auto"/>
-        <w:rPr>
-          <w:color w:val="343A3F"/>
-        </w:rPr>
-      </w:pPr>
-    </w:p>
-    <w:p>
-      <w:pPr>
-        <w:spacing w:line="480" w:lineRule="auto"/>
-        <w:rPr>
-          <w:color w:val="343A3F"/>
-        </w:rPr>
-      </w:pPr>
-    </w:p>
-    <w:p>
-      <w:pPr>
-        <w:spacing w:line="480" w:lineRule="auto"/>
-        <w:rPr>
-          <w:color w:val="343A3F"/>
-        </w:rPr>
-      </w:pPr>
-    </w:p>
-    <w:p>
-      <w:pPr>
-        <w:spacing w:line="480" w:lineRule="auto"/>
-        <w:rPr>
-          <w:color w:val="343A3F"/>
-        </w:rPr>
-      </w:pPr>
-    </w:p>
-    <w:p>
-      <w:pPr>
-        <w:spacing w:line="480" w:lineRule="auto"/>
-        <w:rPr>
-          <w:color w:val="343A3F"/>
-        </w:rPr>
-      </w:pPr>
-    </w:p>
-    <w:p>
-      <w:pPr>
-        <w:spacing w:line="480" w:lineRule="auto"/>
-        <w:rPr>
-          <w:color w:val="343A3F"/>
-        </w:rPr>
-      </w:pPr>
-    </w:p>
-    <w:p>
-      <w:pPr>
-        <w:spacing w:line="480" w:lineRule="auto"/>
-        <w:rPr>
-          <w:color w:val="343A3F"/>
-        </w:rPr>
-      </w:pPr>
+        <w:ind w:firstLine="720"/>
+        <w:rPr>
+          <w:color w:val="343A3F"/>
+        </w:rPr>
+      </w:pPr>
+      <w:r>
+        <w:rPr>
+          <w:color w:val="343A3F"/>
+        </w:rPr>
+        <w:t>This assignment, my Portfolio Project - Rotating Cube WebGL, is an exploration of the Hidden-Surface Removal (HSR) problem and represents the culmination of what I learned over several weeks and multiple modules.</w:t>
+      </w:r>
+      <w:r>
+        <w:rPr>
+          <w:color w:val="343A3F"/>
+        </w:rPr>
+        <w:t xml:space="preserve"> </w:t>
+      </w:r>
+      <w:r>
+        <w:rPr>
+          <w:color w:val="343A3F"/>
+        </w:rPr>
+        <w:t>The project allowed me to showcase my understanding of the HSR problem and apply what I learned in this course through the implementation of transformations such as rotation, viewing and projections like camera view, orthographic and perspective projection, lighting using the Blinn-Phong model, and manually applying the HSR Painter’s Algorithm.</w:t>
+      </w:r>
+      <w:r>
+        <w:rPr>
+          <w:color w:val="343A3F"/>
+        </w:rPr>
+        <w:t xml:space="preserve"> </w:t>
+      </w:r>
+      <w:r>
+        <w:rPr>
+          <w:color w:val="343A3F"/>
+        </w:rPr>
+        <w:t xml:space="preserve">The process of crafting this final project was challenging, particularly in applying the HSR Painter’s Algorithm to an existing program by significantly modifying its code base. However, the experience was </w:t>
+      </w:r>
+      <w:r>
+        <w:rPr>
+          <w:color w:val="343A3F"/>
+        </w:rPr>
+        <w:t>very</w:t>
+      </w:r>
+      <w:r>
+        <w:rPr>
+          <w:color w:val="343A3F"/>
+        </w:rPr>
+        <w:t xml:space="preserve"> satisfying and enhanced my skills and understanding of computer science, which are essential for my future endeavors in the field.</w:t>
+      </w:r>
     </w:p>
     <w:p>
       <w:pPr>
@@ -12622,13 +12090,37 @@
         <w:rPr>
           <w:color w:val="343A3F"/>
         </w:rPr>
-        <w:t xml:space="preserve">Ricciardi A. (2024, August </w:t>
-      </w:r>
-      <w:r>
-        <w:rPr>
-          <w:color w:val="343A3F"/>
-        </w:rPr>
-        <w:t>22</w:t>
+        <w:t>Ricciardi</w:t>
+      </w:r>
+      <w:r>
+        <w:rPr>
+          <w:color w:val="343A3F"/>
+        </w:rPr>
+        <w:t>,</w:t>
+      </w:r>
+      <w:r>
+        <w:rPr>
+          <w:color w:val="343A3F"/>
+        </w:rPr>
+        <w:t xml:space="preserve"> A. (2024, </w:t>
+      </w:r>
+      <w:r>
+        <w:rPr>
+          <w:color w:val="343A3F"/>
+        </w:rPr>
+        <w:t>September</w:t>
+      </w:r>
+      <w:r>
+        <w:rPr>
+          <w:color w:val="343A3F"/>
+        </w:rPr>
+        <w:t xml:space="preserve"> </w:t>
+      </w:r>
+      <w:r>
+        <w:rPr>
+          <w:color w:val="343A3F"/>
+        </w:rPr>
+        <w:t>15</w:t>
       </w:r>
       <w:r>
         <w:rPr>
@@ -12642,7 +12134,7 @@
           <w:iCs/>
           <w:color w:val="343A3F"/>
         </w:rPr>
-        <w:t xml:space="preserve">Interactive 3D </w:t>
+        <w:t xml:space="preserve">Orthographic </w:t>
       </w:r>
       <w:r>
         <w:rPr>
@@ -12650,7 +12142,7 @@
           <w:iCs/>
           <w:color w:val="343A3F"/>
         </w:rPr>
-        <w:t>r</w:t>
+        <w:t>p</w:t>
       </w:r>
       <w:r>
         <w:rPr>
@@ -12658,7 +12150,7 @@
           <w:iCs/>
           <w:color w:val="343A3F"/>
         </w:rPr>
-        <w:t xml:space="preserve">ecursive </w:t>
+        <w:t xml:space="preserve">rojection of a 3D </w:t>
       </w:r>
       <w:r>
         <w:rPr>
@@ -12666,7 +12158,7 @@
           <w:iCs/>
           <w:color w:val="343A3F"/>
         </w:rPr>
-        <w:t>a</w:t>
+        <w:t>r</w:t>
       </w:r>
       <w:r>
         <w:rPr>
@@ -12674,7 +12166,7 @@
           <w:iCs/>
           <w:color w:val="343A3F"/>
         </w:rPr>
-        <w:t xml:space="preserve">pproximated </w:t>
+        <w:t xml:space="preserve">otating </w:t>
       </w:r>
       <w:r>
         <w:rPr>
@@ -12682,7 +12174,7 @@
           <w:iCs/>
           <w:color w:val="343A3F"/>
         </w:rPr>
-        <w:t>s</w:t>
+        <w:t>c</w:t>
       </w:r>
       <w:r>
         <w:rPr>
@@ -12690,7 +12182,15 @@
           <w:iCs/>
           <w:color w:val="343A3F"/>
         </w:rPr>
-        <w:t xml:space="preserve">phere in WebGL </w:t>
+        <w:t>ube WebGL</w:t>
+      </w:r>
+      <w:r>
+        <w:rPr>
+          <w:i/>
+          <w:iCs/>
+          <w:color w:val="343A3F"/>
+        </w:rPr>
+        <w:t xml:space="preserve"> </w:t>
       </w:r>
       <w:r>
         <w:rPr>
@@ -12702,17 +12202,50 @@
         <w:rPr>
           <w:color w:val="343A3F"/>
         </w:rPr>
-        <w:t>https://www.youtube.com/watch?v=Rp3mV8I62QE</w:t>
+        <w:t>https://www.youtube.com/watch?v=WkLz0dhZR0w</w:t>
       </w:r>
     </w:p>
     <w:p>
       <w:pPr>
         <w:shd w:val="clear" w:color="auto" w:fill="FFFFFF"/>
-        <w:spacing w:before="100" w:beforeAutospacing="1" w:after="100" w:afterAutospacing="1"/>
-        <w:rPr>
-          <w:color w:val="343A3F"/>
-        </w:rPr>
-      </w:pPr>
+        <w:spacing w:before="100" w:beforeAutospacing="1" w:after="100" w:afterAutospacing="1" w:line="480" w:lineRule="auto"/>
+        <w:ind w:left="720" w:hanging="720"/>
+        <w:rPr>
+          <w:color w:val="343A3F"/>
+        </w:rPr>
+      </w:pPr>
+      <w:r>
+        <w:rPr>
+          <w:color w:val="343A3F"/>
+        </w:rPr>
+        <w:t>Ricciardi, A. (2024, October 30</w:t>
+      </w:r>
+      <w:r>
+        <w:rPr>
+          <w:i/>
+          <w:iCs/>
+          <w:color w:val="343A3F"/>
+        </w:rPr>
+        <w:t xml:space="preserve">). Projection lighting and painter's algorithm of a 3D rotating cube – WebGL </w:t>
+      </w:r>
+      <w:r>
+        <w:rPr>
+          <w:color w:val="343A3F"/>
+        </w:rPr>
+        <w:t xml:space="preserve">[Video]. YouTube. </w:t>
+      </w:r>
+      <w:r>
+        <w:rPr>
+          <w:color w:val="343A3F"/>
+        </w:rPr>
+        <w:t>https://www.youtube.com/watch?v=tczs3bjaGtQ</w:t>
+      </w:r>
+      <w:r>
+        <w:rPr>
+          <w:color w:val="343A3F"/>
+        </w:rPr>
+        <w:t>.</w:t>
+      </w:r>
     </w:p>
     <w:p>
       <w:pPr>
@@ -12722,8 +12255,8 @@
       </w:pPr>
     </w:p>
     <w:sectPr>
-      <w:headerReference w:type="default" r:id="rId16"/>
-      <w:headerReference w:type="first" r:id="rId17"/>
+      <w:headerReference w:type="default" r:id="rId22"/>
+      <w:headerReference w:type="first" r:id="rId23"/>
       <w:type w:val="continuous"/>
       <w:pgSz w:w="12240" w:h="15840"/>
       <w:pgMar w:top="1440" w:right="1440" w:bottom="1440" w:left="1440" w:header="720" w:footer="720" w:gutter="0"/>
@@ -17704,7 +17237,7 @@
   <w:style w:type="paragraph" w:default="1" w:styleId="Normal">
     <w:name w:val="Normal"/>
     <w:qFormat/>
-    <w:rsid w:val="00845D37"/>
+    <w:rsid w:val="00F375C3"/>
     <w:rPr>
       <w:rFonts w:eastAsia="Times New Roman"/>
     </w:rPr>

</xml_diff>